<commit_message>
alles bij elkaar V12
</commit_message>
<xml_diff>
--- a/eindverslag_project2_auto.docx
+++ b/eindverslag_project2_auto.docx
@@ -4565,8 +4565,6 @@
                             <w:r>
                               <w:t>: Hardware blokschema</w:t>
                             </w:r>
-                            <w:bookmarkStart w:id="8" w:name="_GoBack"/>
-                            <w:bookmarkEnd w:id="8"/>
                           </w:p>
                         </w:txbxContent>
                       </wps:txbx>
@@ -4612,8 +4610,6 @@
                       <w:r>
                         <w:t>: Hardware blokschema</w:t>
                       </w:r>
-                      <w:bookmarkStart w:id="9" w:name="_GoBack"/>
-                      <w:bookmarkEnd w:id="9"/>
                     </w:p>
                   </w:txbxContent>
                 </v:textbox>
@@ -4717,12 +4713,12 @@
       <w:pPr>
         <w:pStyle w:val="Kop2"/>
       </w:pPr>
-      <w:bookmarkStart w:id="10" w:name="_Toc451592481"/>
+      <w:bookmarkStart w:id="8" w:name="_Toc451592481"/>
       <w:r>
         <w:lastRenderedPageBreak/>
         <w:t>Voeding</w:t>
       </w:r>
-      <w:bookmarkEnd w:id="10"/>
+      <w:bookmarkEnd w:id="8"/>
     </w:p>
     <w:p/>
     <w:p>
@@ -4742,11 +4738,11 @@
       <w:pPr>
         <w:pStyle w:val="Kop2"/>
       </w:pPr>
-      <w:bookmarkStart w:id="11" w:name="_Toc451592482"/>
+      <w:bookmarkStart w:id="9" w:name="_Toc451592482"/>
       <w:r>
         <w:t>Microcontroller</w:t>
       </w:r>
-      <w:bookmarkEnd w:id="11"/>
+      <w:bookmarkEnd w:id="9"/>
     </w:p>
     <w:p/>
     <w:p>
@@ -4788,11 +4784,11 @@
       <w:pPr>
         <w:pStyle w:val="Kop2"/>
       </w:pPr>
-      <w:bookmarkStart w:id="12" w:name="_Toc451592483"/>
+      <w:bookmarkStart w:id="10" w:name="_Toc451592483"/>
       <w:r>
         <w:t>Auto</w:t>
       </w:r>
-      <w:bookmarkEnd w:id="12"/>
+      <w:bookmarkEnd w:id="10"/>
     </w:p>
     <w:p/>
     <w:p>
@@ -4805,11 +4801,11 @@
       <w:pPr>
         <w:pStyle w:val="Kop2"/>
       </w:pPr>
-      <w:bookmarkStart w:id="13" w:name="_Toc451592484"/>
+      <w:bookmarkStart w:id="11" w:name="_Toc451592484"/>
       <w:r>
         <w:t>Afstandssensoren</w:t>
       </w:r>
-      <w:bookmarkEnd w:id="13"/>
+      <w:bookmarkEnd w:id="11"/>
     </w:p>
     <w:p/>
     <w:p>
@@ -4825,12 +4821,12 @@
       <w:pPr>
         <w:pStyle w:val="Kop2"/>
       </w:pPr>
-      <w:bookmarkStart w:id="14" w:name="_Toc451592485"/>
+      <w:bookmarkStart w:id="12" w:name="_Toc451592485"/>
       <w:r>
         <w:lastRenderedPageBreak/>
         <w:t>Motor driver auto</w:t>
       </w:r>
-      <w:bookmarkEnd w:id="14"/>
+      <w:bookmarkEnd w:id="12"/>
     </w:p>
     <w:p/>
     <w:p>
@@ -4868,11 +4864,11 @@
       <w:pPr>
         <w:pStyle w:val="Kop2"/>
       </w:pPr>
-      <w:bookmarkStart w:id="15" w:name="_Toc451592486"/>
+      <w:bookmarkStart w:id="13" w:name="_Toc451592486"/>
       <w:r>
         <w:t>Bedradingsschema</w:t>
       </w:r>
-      <w:bookmarkEnd w:id="15"/>
+      <w:bookmarkEnd w:id="13"/>
     </w:p>
     <w:p/>
     <w:p>
@@ -4965,11 +4961,11 @@
       <w:pPr>
         <w:pStyle w:val="Kop1"/>
       </w:pPr>
-      <w:bookmarkStart w:id="16" w:name="_Toc451592487"/>
+      <w:bookmarkStart w:id="14" w:name="_Toc451592487"/>
       <w:r>
         <w:t>Software</w:t>
       </w:r>
-      <w:bookmarkEnd w:id="16"/>
+      <w:bookmarkEnd w:id="14"/>
     </w:p>
     <w:p/>
     <w:p>
@@ -4995,7 +4991,7 @@
       <w:pPr>
         <w:pStyle w:val="Kop2"/>
       </w:pPr>
-      <w:bookmarkStart w:id="17" w:name="_Toc451592488"/>
+      <w:bookmarkStart w:id="15" w:name="_Toc451592488"/>
       <w:r>
         <w:t xml:space="preserve">De </w:t>
       </w:r>
@@ -5007,7 +5003,7 @@
       <w:r>
         <w:t>-routine</w:t>
       </w:r>
-      <w:bookmarkEnd w:id="17"/>
+      <w:bookmarkEnd w:id="15"/>
     </w:p>
     <w:p/>
     <w:p>
@@ -5134,7 +5130,7 @@
       <w:pPr>
         <w:pStyle w:val="Kop2"/>
       </w:pPr>
-      <w:bookmarkStart w:id="18" w:name="_Toc451592489"/>
+      <w:bookmarkStart w:id="16" w:name="_Toc451592489"/>
       <w:proofErr w:type="spellStart"/>
       <w:r>
         <w:t>Interrupt</w:t>
@@ -5143,7 +5139,7 @@
       <w:r>
         <w:t>-routine</w:t>
       </w:r>
-      <w:bookmarkEnd w:id="18"/>
+      <w:bookmarkEnd w:id="16"/>
     </w:p>
     <w:p/>
     <w:p>
@@ -5289,18 +5285,18 @@
       <w:pPr>
         <w:pStyle w:val="Kop1"/>
       </w:pPr>
-      <w:bookmarkStart w:id="19" w:name="_Toc451592490"/>
+      <w:bookmarkStart w:id="17" w:name="_Toc451592490"/>
       <w:r>
         <w:t>Broncode bespreking</w:t>
       </w:r>
-      <w:bookmarkEnd w:id="19"/>
+      <w:bookmarkEnd w:id="17"/>
     </w:p>
     <w:p/>
     <w:p>
       <w:pPr>
         <w:pStyle w:val="Kop2"/>
       </w:pPr>
-      <w:bookmarkStart w:id="20" w:name="_Toc451592491"/>
+      <w:bookmarkStart w:id="18" w:name="_Toc451592491"/>
       <w:proofErr w:type="spellStart"/>
       <w:r>
         <w:t>Includes</w:t>
@@ -5316,7 +5312,7 @@
       <w:r>
         <w:t>defines</w:t>
       </w:r>
-      <w:bookmarkEnd w:id="20"/>
+      <w:bookmarkEnd w:id="18"/>
       <w:proofErr w:type="spellEnd"/>
     </w:p>
     <w:p/>
@@ -6826,11 +6822,11 @@
       <w:pPr>
         <w:pStyle w:val="Kop3"/>
       </w:pPr>
-      <w:bookmarkStart w:id="21" w:name="_Toc451592492"/>
+      <w:bookmarkStart w:id="19" w:name="_Toc451592492"/>
       <w:r>
         <w:t>Globale variabelen</w:t>
       </w:r>
-      <w:bookmarkEnd w:id="21"/>
+      <w:bookmarkEnd w:id="19"/>
     </w:p>
     <w:p/>
     <w:p>
@@ -7523,11 +7519,11 @@
       <w:pPr>
         <w:pStyle w:val="Kop3"/>
       </w:pPr>
-      <w:bookmarkStart w:id="22" w:name="_Toc451592493"/>
+      <w:bookmarkStart w:id="20" w:name="_Toc451592493"/>
       <w:r>
         <w:t>Functie declaraties</w:t>
       </w:r>
-      <w:bookmarkEnd w:id="22"/>
+      <w:bookmarkEnd w:id="20"/>
     </w:p>
     <w:p/>
     <w:p>
@@ -7889,12 +7885,12 @@
       <w:pPr>
         <w:pStyle w:val="Kop2"/>
       </w:pPr>
-      <w:bookmarkStart w:id="23" w:name="_Toc451592494"/>
+      <w:bookmarkStart w:id="21" w:name="_Toc451592494"/>
       <w:proofErr w:type="spellStart"/>
       <w:r>
         <w:t>Main</w:t>
       </w:r>
-      <w:bookmarkEnd w:id="23"/>
+      <w:bookmarkEnd w:id="21"/>
       <w:proofErr w:type="spellEnd"/>
     </w:p>
     <w:p/>
@@ -7902,11 +7898,11 @@
       <w:pPr>
         <w:pStyle w:val="Kop3"/>
       </w:pPr>
-      <w:bookmarkStart w:id="24" w:name="_Toc451592495"/>
+      <w:bookmarkStart w:id="22" w:name="_Toc451592495"/>
       <w:r>
         <w:t>Poort declaratie</w:t>
       </w:r>
-      <w:bookmarkEnd w:id="24"/>
+      <w:bookmarkEnd w:id="22"/>
     </w:p>
     <w:p/>
     <w:p>
@@ -8994,7 +8990,7 @@
       <w:pPr>
         <w:pStyle w:val="Kop3"/>
       </w:pPr>
-      <w:bookmarkStart w:id="25" w:name="_Toc451592496"/>
+      <w:bookmarkStart w:id="23" w:name="_Toc451592496"/>
       <w:proofErr w:type="spellStart"/>
       <w:r>
         <w:t>Interrupt</w:t>
@@ -9003,7 +8999,7 @@
       <w:r>
         <w:t xml:space="preserve"> declaratie</w:t>
       </w:r>
-      <w:bookmarkEnd w:id="25"/>
+      <w:bookmarkEnd w:id="23"/>
     </w:p>
     <w:p/>
     <w:p>
@@ -10261,7 +10257,7 @@
       <w:pPr>
         <w:pStyle w:val="Kop3"/>
       </w:pPr>
-      <w:bookmarkStart w:id="26" w:name="_Toc451592497"/>
+      <w:bookmarkStart w:id="24" w:name="_Toc451592497"/>
       <w:proofErr w:type="spellStart"/>
       <w:r>
         <w:t>Main</w:t>
@@ -10270,7 +10266,7 @@
       <w:r>
         <w:t xml:space="preserve"> zelf</w:t>
       </w:r>
-      <w:bookmarkEnd w:id="26"/>
+      <w:bookmarkEnd w:id="24"/>
     </w:p>
     <w:p/>
     <w:p>
@@ -18353,7 +18349,7 @@
       <w:pPr>
         <w:pStyle w:val="Kop2"/>
       </w:pPr>
-      <w:bookmarkStart w:id="27" w:name="_Toc451592498"/>
+      <w:bookmarkStart w:id="25" w:name="_Toc451592498"/>
       <w:proofErr w:type="spellStart"/>
       <w:r>
         <w:t>Interrupt</w:t>
@@ -18362,49 +18358,49 @@
       <w:r>
         <w:t xml:space="preserve"> routines</w:t>
       </w:r>
+      <w:bookmarkEnd w:id="25"/>
+    </w:p>
+    <w:p>
+      <w:pPr>
+        <w:pStyle w:val="Kop3"/>
+      </w:pPr>
+      <w:bookmarkStart w:id="26" w:name="_Toc451592499"/>
+      <w:r>
+        <w:t>Korte uitleg</w:t>
+      </w:r>
+      <w:bookmarkEnd w:id="26"/>
+    </w:p>
+    <w:p/>
+    <w:p>
+      <w:r>
+        <w:t xml:space="preserve">We maken gebruik van 3 verschillende routines. Elke sensor, kan een aparte </w:t>
+      </w:r>
+      <w:proofErr w:type="spellStart"/>
+      <w:r>
+        <w:t>interrupt</w:t>
+      </w:r>
+      <w:proofErr w:type="spellEnd"/>
+      <w:r>
+        <w:t xml:space="preserve"> genereren, die op hun beurt een verschillende timer starten, de manier van werken is bij alle 3 hetzelfde, buiten dat we 2 8-Bit timers gebruiken en 1 16 bit timer. Zo hebben we onze </w:t>
+      </w:r>
+      <w:proofErr w:type="spellStart"/>
+      <w:r>
+        <w:t>prescalers</w:t>
+      </w:r>
+      <w:proofErr w:type="spellEnd"/>
+      <w:r>
+        <w:t xml:space="preserve"> een beetje moeten aanpassen, zodat we toch een voldoende groot bereik hadden, en moeten we daardoor ook met een andere waarde delen.</w:t>
+      </w:r>
+    </w:p>
+    <w:p>
+      <w:pPr>
+        <w:pStyle w:val="Kop3"/>
+      </w:pPr>
+      <w:bookmarkStart w:id="27" w:name="_Toc451592500"/>
+      <w:r>
+        <w:t>HC-SR04</w:t>
+      </w:r>
       <w:bookmarkEnd w:id="27"/>
-    </w:p>
-    <w:p>
-      <w:pPr>
-        <w:pStyle w:val="Kop3"/>
-      </w:pPr>
-      <w:bookmarkStart w:id="28" w:name="_Toc451592499"/>
-      <w:r>
-        <w:t>Korte uitleg</w:t>
-      </w:r>
-      <w:bookmarkEnd w:id="28"/>
-    </w:p>
-    <w:p/>
-    <w:p>
-      <w:r>
-        <w:t xml:space="preserve">We maken gebruik van 3 verschillende routines. Elke sensor, kan een aparte </w:t>
-      </w:r>
-      <w:proofErr w:type="spellStart"/>
-      <w:r>
-        <w:t>interrupt</w:t>
-      </w:r>
-      <w:proofErr w:type="spellEnd"/>
-      <w:r>
-        <w:t xml:space="preserve"> genereren, die op hun beurt een verschillende timer starten, de manier van werken is bij alle 3 hetzelfde, buiten dat we 2 8-Bit timers gebruiken en 1 16 bit timer. Zo hebben we onze </w:t>
-      </w:r>
-      <w:proofErr w:type="spellStart"/>
-      <w:r>
-        <w:t>prescalers</w:t>
-      </w:r>
-      <w:proofErr w:type="spellEnd"/>
-      <w:r>
-        <w:t xml:space="preserve"> een beetje moeten aanpassen, zodat we toch een voldoende groot bereik hadden, en moeten we daardoor ook met een andere waarde delen.</w:t>
-      </w:r>
-    </w:p>
-    <w:p>
-      <w:pPr>
-        <w:pStyle w:val="Kop3"/>
-      </w:pPr>
-      <w:bookmarkStart w:id="29" w:name="_Toc451592500"/>
-      <w:r>
-        <w:t>HC-SR04</w:t>
-      </w:r>
-      <w:bookmarkEnd w:id="29"/>
     </w:p>
     <w:p/>
     <w:p>
@@ -18448,11 +18444,11 @@
       <w:pPr>
         <w:pStyle w:val="Kop3"/>
       </w:pPr>
-      <w:bookmarkStart w:id="30" w:name="_Toc451592501"/>
+      <w:bookmarkStart w:id="28" w:name="_Toc451592501"/>
       <w:r>
         <w:t>Code</w:t>
       </w:r>
-      <w:bookmarkEnd w:id="30"/>
+      <w:bookmarkEnd w:id="28"/>
       <w:r>
         <w:t xml:space="preserve"> </w:t>
       </w:r>
@@ -20074,11 +20070,11 @@
       <w:pPr>
         <w:pStyle w:val="Kop2"/>
       </w:pPr>
-      <w:bookmarkStart w:id="31" w:name="_Toc451592502"/>
+      <w:bookmarkStart w:id="29" w:name="_Toc451592502"/>
       <w:r>
         <w:t>Functies</w:t>
       </w:r>
-      <w:bookmarkEnd w:id="31"/>
+      <w:bookmarkEnd w:id="29"/>
       <w:r>
         <w:t xml:space="preserve"> </w:t>
       </w:r>
@@ -20087,11 +20083,11 @@
       <w:pPr>
         <w:pStyle w:val="Kop3"/>
       </w:pPr>
-      <w:bookmarkStart w:id="32" w:name="_Toc451592503"/>
+      <w:bookmarkStart w:id="30" w:name="_Toc451592503"/>
       <w:r>
         <w:t>Timer functies</w:t>
       </w:r>
-      <w:bookmarkEnd w:id="32"/>
+      <w:bookmarkEnd w:id="30"/>
     </w:p>
     <w:p/>
     <w:p>
@@ -20891,8 +20887,8 @@
           <w:lang w:val="en-US"/>
         </w:rPr>
       </w:pPr>
-      <w:bookmarkStart w:id="33" w:name="OLE_LINK16"/>
-      <w:bookmarkStart w:id="34" w:name="OLE_LINK17"/>
+      <w:bookmarkStart w:id="31" w:name="OLE_LINK16"/>
+      <w:bookmarkStart w:id="32" w:name="OLE_LINK17"/>
     </w:p>
     <w:p>
       <w:pPr>
@@ -20902,8 +20898,8 @@
         </w:rPr>
       </w:pPr>
     </w:p>
-    <w:bookmarkEnd w:id="33"/>
-    <w:bookmarkEnd w:id="34"/>
+    <w:bookmarkEnd w:id="31"/>
+    <w:bookmarkEnd w:id="32"/>
     <w:p>
       <w:pPr>
         <w:rPr>
@@ -20950,56 +20946,56 @@
       <w:pPr>
         <w:pStyle w:val="Kop1"/>
       </w:pPr>
-      <w:bookmarkStart w:id="35" w:name="_Toc451592504"/>
+      <w:bookmarkStart w:id="33" w:name="_Toc451592504"/>
       <w:r>
         <w:t>Besluit</w:t>
       </w:r>
+      <w:bookmarkEnd w:id="33"/>
+    </w:p>
+    <w:p/>
+    <w:p>
+      <w:pPr>
+        <w:pStyle w:val="Kop2"/>
+      </w:pPr>
+      <w:bookmarkStart w:id="34" w:name="_Toc451592505"/>
+      <w:r>
+        <w:t>Doelstelling bereikt?</w:t>
+      </w:r>
+      <w:bookmarkEnd w:id="34"/>
+    </w:p>
+    <w:p/>
+    <w:p>
+      <w:r>
+        <w:t xml:space="preserve">Deels. We hebben een werkend prototype van een zelfrijdende auto, maar niet met alle functionaliteiten die we aan het begin van het project wilden implementeren. </w:t>
+      </w:r>
+    </w:p>
+    <w:p>
+      <w:r>
+        <w:t xml:space="preserve">Dit komt omdat we enkele lessen problemen gehad hebben met onze microcontroller. Na elke debug-sessie kregen we deze niet meer </w:t>
+      </w:r>
+      <w:proofErr w:type="spellStart"/>
+      <w:r>
+        <w:t>geprogrameerd</w:t>
+      </w:r>
+      <w:proofErr w:type="spellEnd"/>
+      <w:r>
+        <w:t>, en probeerden we dit de rest van de les op te lossen. Doch kwam het er telkens op neer dat we bij een klasgenoot moesten aanbellen voor een nieuwe chip.</w:t>
+      </w:r>
+    </w:p>
+    <w:p>
+      <w:r>
+        <w:t>En misschien nog de belangrijkste les voor komende projecten: Als je iets van China moet laten komen is het goedkoop, maar de levertermijn is lang. Dit is nadelig als je snel een component nodig hebt. De kostprijs is dus omgekeerd evenredig met de levertermijn.</w:t>
+      </w:r>
+    </w:p>
+    <w:p>
+      <w:pPr>
+        <w:pStyle w:val="Kop2"/>
+      </w:pPr>
+      <w:bookmarkStart w:id="35" w:name="_Toc451592506"/>
+      <w:r>
+        <w:t>Wat zouden we anders hebben aangepakt?</w:t>
+      </w:r>
       <w:bookmarkEnd w:id="35"/>
-    </w:p>
-    <w:p/>
-    <w:p>
-      <w:pPr>
-        <w:pStyle w:val="Kop2"/>
-      </w:pPr>
-      <w:bookmarkStart w:id="36" w:name="_Toc451592505"/>
-      <w:r>
-        <w:t>Doelstelling bereikt?</w:t>
-      </w:r>
-      <w:bookmarkEnd w:id="36"/>
-    </w:p>
-    <w:p/>
-    <w:p>
-      <w:r>
-        <w:t xml:space="preserve">Deels. We hebben een werkend prototype van een zelfrijdende auto, maar niet met alle functionaliteiten die we aan het begin van het project wilden implementeren. </w:t>
-      </w:r>
-    </w:p>
-    <w:p>
-      <w:r>
-        <w:t xml:space="preserve">Dit komt omdat we enkele lessen problemen gehad hebben met onze microcontroller. Na elke debug-sessie kregen we deze niet meer </w:t>
-      </w:r>
-      <w:proofErr w:type="spellStart"/>
-      <w:r>
-        <w:t>geprogrameerd</w:t>
-      </w:r>
-      <w:proofErr w:type="spellEnd"/>
-      <w:r>
-        <w:t>, en probeerden we dit de rest van de les op te lossen. Doch kwam het er telkens op neer dat we bij een klasgenoot moesten aanbellen voor een nieuwe chip.</w:t>
-      </w:r>
-    </w:p>
-    <w:p>
-      <w:r>
-        <w:t>En misschien nog de belangrijkste les voor komende projecten: Als je iets van China moet laten komen is het goedkoop, maar de levertermijn is lang. Dit is nadelig als je snel een component nodig hebt. De kostprijs is dus omgekeerd evenredig met de levertermijn.</w:t>
-      </w:r>
-    </w:p>
-    <w:p>
-      <w:pPr>
-        <w:pStyle w:val="Kop2"/>
-      </w:pPr>
-      <w:bookmarkStart w:id="37" w:name="_Toc451592506"/>
-      <w:r>
-        <w:t>Wat zouden we anders hebben aangepakt?</w:t>
-      </w:r>
-      <w:bookmarkEnd w:id="37"/>
     </w:p>
     <w:p/>
     <w:p>
@@ -46454,82 +46450,2978 @@
     </w:p>
     <w:p>
       <w:pPr>
-        <w:rPr>
-          <w:rFonts w:ascii="Consolas" w:hAnsi="Consolas" w:cs="Consolas"/>
-          <w:color w:val="000000"/>
-          <w:sz w:val="19"/>
-          <w:szCs w:val="19"/>
-          <w:lang w:val="nl-BE"/>
-        </w:rPr>
-      </w:pPr>
-    </w:p>
-    <w:p>
-      <w:pPr>
-        <w:rPr>
-          <w:rFonts w:ascii="Consolas" w:hAnsi="Consolas" w:cs="Consolas"/>
-          <w:color w:val="000000"/>
-          <w:sz w:val="19"/>
-          <w:szCs w:val="19"/>
-          <w:lang w:val="nl-BE"/>
-        </w:rPr>
-      </w:pPr>
-    </w:p>
-    <w:p>
-      <w:pPr>
-        <w:rPr>
-          <w:rFonts w:ascii="Consolas" w:hAnsi="Consolas" w:cs="Consolas"/>
-          <w:color w:val="000000"/>
-          <w:sz w:val="19"/>
-          <w:szCs w:val="19"/>
-          <w:lang w:val="nl-BE"/>
-        </w:rPr>
-      </w:pPr>
-    </w:p>
-    <w:p>
-      <w:pPr>
-        <w:rPr>
-          <w:rFonts w:ascii="Consolas" w:hAnsi="Consolas" w:cs="Consolas"/>
-          <w:color w:val="000000"/>
-          <w:sz w:val="19"/>
-          <w:szCs w:val="19"/>
-          <w:lang w:val="nl-BE"/>
-        </w:rPr>
-      </w:pPr>
-    </w:p>
-    <w:p>
-      <w:pPr>
-        <w:rPr>
-          <w:rFonts w:ascii="Consolas" w:hAnsi="Consolas" w:cs="Consolas"/>
-          <w:color w:val="000000"/>
-          <w:sz w:val="19"/>
-          <w:szCs w:val="19"/>
-          <w:lang w:val="nl-BE"/>
-        </w:rPr>
-      </w:pPr>
-    </w:p>
-    <w:p>
-      <w:pPr>
-        <w:rPr>
-          <w:rFonts w:ascii="Consolas" w:hAnsi="Consolas" w:cs="Consolas"/>
-          <w:color w:val="000000"/>
-          <w:sz w:val="19"/>
-          <w:szCs w:val="19"/>
-          <w:lang w:val="nl-BE"/>
-        </w:rPr>
-      </w:pPr>
+        <w:ind w:left="0"/>
+        <w:rPr>
+          <w:rFonts w:ascii="Consolas" w:hAnsi="Consolas" w:cs="Consolas"/>
+          <w:color w:val="000000"/>
+          <w:sz w:val="19"/>
+          <w:szCs w:val="19"/>
+          <w:lang w:val="nl-BE"/>
+        </w:rPr>
+      </w:pPr>
+    </w:p>
+    <w:p>
+      <w:pPr>
+        <w:pStyle w:val="Kop2"/>
+      </w:pPr>
+      <w:r>
+        <w:lastRenderedPageBreak/>
+        <w:t>Datasheet – HC-SR04 (Afstand sensoren)</w:t>
+      </w:r>
     </w:p>
     <w:p/>
     <w:p>
       <w:pPr>
+        <w:spacing w:after="576"/>
+        <w:ind w:left="-29"/>
+      </w:pPr>
+      <w:r>
+        <w:rPr>
+          <w:rFonts w:ascii="Calibri" w:eastAsia="Calibri" w:hAnsi="Calibri" w:cs="Calibri"/>
+          <w:noProof/>
+          <w:sz w:val="22"/>
+          <w:lang w:val="nl-BE" w:eastAsia="nl-BE"/>
+        </w:rPr>
+        <mc:AlternateContent>
+          <mc:Choice Requires="wpg">
+            <w:drawing>
+              <wp:inline distT="0" distB="0" distL="0" distR="0" wp14:anchorId="443E5B3A" wp14:editId="273EA7FF">
+                <wp:extent cx="5311140" cy="720852"/>
+                <wp:effectExtent l="0" t="0" r="0" b="0"/>
+                <wp:docPr id="1698" name="Group 1698"/>
+                <wp:cNvGraphicFramePr/>
+                <a:graphic xmlns:a="http://schemas.openxmlformats.org/drawingml/2006/main">
+                  <a:graphicData uri="http://schemas.microsoft.com/office/word/2010/wordprocessingGroup">
+                    <wpg:wgp>
+                      <wpg:cNvGrpSpPr/>
+                      <wpg:grpSpPr>
+                        <a:xfrm>
+                          <a:off x="0" y="0"/>
+                          <a:ext cx="5311140" cy="720852"/>
+                          <a:chOff x="0" y="0"/>
+                          <a:chExt cx="5311140" cy="720852"/>
+                        </a:xfrm>
+                      </wpg:grpSpPr>
+                      <pic:pic xmlns:pic="http://schemas.openxmlformats.org/drawingml/2006/picture">
+                        <pic:nvPicPr>
+                          <pic:cNvPr id="11" name="Picture 11"/>
+                          <pic:cNvPicPr/>
+                        </pic:nvPicPr>
+                        <pic:blipFill>
+                          <a:blip r:embed="rId13"/>
+                          <a:stretch>
+                            <a:fillRect/>
+                          </a:stretch>
+                        </pic:blipFill>
+                        <pic:spPr>
+                          <a:xfrm>
+                            <a:off x="254502" y="0"/>
+                            <a:ext cx="2382012" cy="667512"/>
+                          </a:xfrm>
+                          <a:prstGeom prst="rect">
+                            <a:avLst/>
+                          </a:prstGeom>
+                        </pic:spPr>
+                      </pic:pic>
+                      <wps:wsp>
+                        <wps:cNvPr id="12" name="Rectangle 12"/>
+                        <wps:cNvSpPr/>
+                        <wps:spPr>
+                          <a:xfrm>
+                            <a:off x="2636519" y="589455"/>
+                            <a:ext cx="115006" cy="136817"/>
+                          </a:xfrm>
+                          <a:prstGeom prst="rect">
+                            <a:avLst/>
+                          </a:prstGeom>
+                          <a:ln>
+                            <a:noFill/>
+                          </a:ln>
+                        </wps:spPr>
+                        <wps:txbx>
+                          <w:txbxContent>
+                            <w:p>
+                              <w:pPr>
+                                <w:ind w:left="0"/>
+                              </w:pPr>
+                              <w:r>
+                                <w:rPr>
+                                  <w:sz w:val="18"/>
+                                </w:rPr>
+                                <w:t xml:space="preserve">  </w:t>
+                              </w:r>
+                            </w:p>
+                          </w:txbxContent>
+                        </wps:txbx>
+                        <wps:bodyPr horzOverflow="overflow" vert="horz" lIns="0" tIns="0" rIns="0" bIns="0" rtlCol="0">
+                          <a:noAutofit/>
+                        </wps:bodyPr>
+                      </wps:wsp>
+                      <wps:wsp>
+                        <wps:cNvPr id="13" name="Rectangle 13"/>
+                        <wps:cNvSpPr/>
+                        <wps:spPr>
+                          <a:xfrm>
+                            <a:off x="2750819" y="575923"/>
+                            <a:ext cx="1041810" cy="160532"/>
+                          </a:xfrm>
+                          <a:prstGeom prst="rect">
+                            <a:avLst/>
+                          </a:prstGeom>
+                          <a:ln>
+                            <a:noFill/>
+                          </a:ln>
+                        </wps:spPr>
+                        <wps:txbx>
+                          <w:txbxContent>
+                            <w:p>
+                              <w:pPr>
+                                <w:ind w:left="0"/>
+                              </w:pPr>
+                              <w:r>
+                                <w:rPr>
+                                  <w:color w:val="FF00FF"/>
+                                  <w:sz w:val="21"/>
+                                </w:rPr>
+                                <w:t xml:space="preserve">Tech Support: </w:t>
+                              </w:r>
+                            </w:p>
+                          </w:txbxContent>
+                        </wps:txbx>
+                        <wps:bodyPr horzOverflow="overflow" vert="horz" lIns="0" tIns="0" rIns="0" bIns="0" rtlCol="0">
+                          <a:noAutofit/>
+                        </wps:bodyPr>
+                      </wps:wsp>
+                      <wps:wsp>
+                        <wps:cNvPr id="14" name="Rectangle 14"/>
+                        <wps:cNvSpPr/>
+                        <wps:spPr>
+                          <a:xfrm>
+                            <a:off x="3534154" y="571229"/>
+                            <a:ext cx="2025420" cy="164991"/>
+                          </a:xfrm>
+                          <a:prstGeom prst="rect">
+                            <a:avLst/>
+                          </a:prstGeom>
+                          <a:ln>
+                            <a:noFill/>
+                          </a:ln>
+                        </wps:spPr>
+                        <wps:txbx>
+                          <w:txbxContent>
+                            <w:p>
+                              <w:pPr>
+                                <w:ind w:left="0"/>
+                              </w:pPr>
+                              <w:r>
+                                <w:rPr>
+                                  <w:rFonts w:ascii="Arial" w:eastAsia="Arial" w:hAnsi="Arial" w:cs="Arial"/>
+                                  <w:color w:val="FF00FF"/>
+                                  <w:sz w:val="21"/>
+                                </w:rPr>
+                                <w:t>services@elecfreaks.com</w:t>
+                              </w:r>
+                            </w:p>
+                          </w:txbxContent>
+                        </wps:txbx>
+                        <wps:bodyPr horzOverflow="overflow" vert="horz" lIns="0" tIns="0" rIns="0" bIns="0" rtlCol="0">
+                          <a:noAutofit/>
+                        </wps:bodyPr>
+                      </wps:wsp>
+                      <wps:wsp>
+                        <wps:cNvPr id="15" name="Rectangle 15"/>
+                        <wps:cNvSpPr/>
+                        <wps:spPr>
+                          <a:xfrm>
+                            <a:off x="5056630" y="575923"/>
+                            <a:ext cx="44566" cy="160532"/>
+                          </a:xfrm>
+                          <a:prstGeom prst="rect">
+                            <a:avLst/>
+                          </a:prstGeom>
+                          <a:ln>
+                            <a:noFill/>
+                          </a:ln>
+                        </wps:spPr>
+                        <wps:txbx>
+                          <w:txbxContent>
+                            <w:p>
+                              <w:pPr>
+                                <w:ind w:left="0"/>
+                              </w:pPr>
+                              <w:r>
+                                <w:rPr>
+                                  <w:sz w:val="21"/>
+                                </w:rPr>
+                                <w:t xml:space="preserve"> </w:t>
+                              </w:r>
+                            </w:p>
+                          </w:txbxContent>
+                        </wps:txbx>
+                        <wps:bodyPr horzOverflow="overflow" vert="horz" lIns="0" tIns="0" rIns="0" bIns="0" rtlCol="0">
+                          <a:noAutofit/>
+                        </wps:bodyPr>
+                      </wps:wsp>
+                      <wps:wsp>
+                        <wps:cNvPr id="1929" name="Shape 1929"/>
+                        <wps:cNvSpPr/>
+                        <wps:spPr>
+                          <a:xfrm>
+                            <a:off x="0" y="711708"/>
+                            <a:ext cx="5311140" cy="9144"/>
+                          </a:xfrm>
+                          <a:custGeom>
+                            <a:avLst/>
+                            <a:gdLst/>
+                            <a:ahLst/>
+                            <a:cxnLst/>
+                            <a:rect l="0" t="0" r="0" b="0"/>
+                            <a:pathLst>
+                              <a:path w="5311140" h="9144">
+                                <a:moveTo>
+                                  <a:pt x="0" y="0"/>
+                                </a:moveTo>
+                                <a:lnTo>
+                                  <a:pt x="5311140" y="0"/>
+                                </a:lnTo>
+                                <a:lnTo>
+                                  <a:pt x="5311140" y="9144"/>
+                                </a:lnTo>
+                                <a:lnTo>
+                                  <a:pt x="0" y="9144"/>
+                                </a:lnTo>
+                                <a:lnTo>
+                                  <a:pt x="0" y="0"/>
+                                </a:lnTo>
+                              </a:path>
+                            </a:pathLst>
+                          </a:custGeom>
+                          <a:ln w="0" cap="flat">
+                            <a:miter lim="127000"/>
+                          </a:ln>
+                        </wps:spPr>
+                        <wps:style>
+                          <a:lnRef idx="0">
+                            <a:srgbClr val="000000">
+                              <a:alpha val="0"/>
+                            </a:srgbClr>
+                          </a:lnRef>
+                          <a:fillRef idx="1">
+                            <a:srgbClr val="000000"/>
+                          </a:fillRef>
+                          <a:effectRef idx="0">
+                            <a:scrgbClr r="0" g="0" b="0"/>
+                          </a:effectRef>
+                          <a:fontRef idx="none"/>
+                        </wps:style>
+                        <wps:bodyPr/>
+                      </wps:wsp>
+                    </wpg:wgp>
+                  </a:graphicData>
+                </a:graphic>
+              </wp:inline>
+            </w:drawing>
+          </mc:Choice>
+          <mc:Fallback>
+            <w:pict>
+              <v:group w14:anchorId="443E5B3A" id="Group 1698" o:spid="_x0000_s1033" style="width:418.2pt;height:56.75pt;mso-position-horizontal-relative:char;mso-position-vertical-relative:line" coordsize="53111,7208" o:gfxdata="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">
+                <v:shapetype id="_x0000_t75" coordsize="21600,21600" o:spt="75" o:preferrelative="t" path="m@4@5l@4@11@9@11@9@5xe" filled="f" stroked="f">
+                  <v:stroke joinstyle="miter"/>
+                  <v:formulas>
+                    <v:f eqn="if lineDrawn pixelLineWidth 0"/>
+                    <v:f eqn="sum @0 1 0"/>
+                    <v:f eqn="sum 0 0 @1"/>
+                    <v:f eqn="prod @2 1 2"/>
+                    <v:f eqn="prod @3 21600 pixelWidth"/>
+                    <v:f eqn="prod @3 21600 pixelHeight"/>
+                    <v:f eqn="sum @0 0 1"/>
+                    <v:f eqn="prod @6 1 2"/>
+                    <v:f eqn="prod @7 21600 pixelWidth"/>
+                    <v:f eqn="sum @8 21600 0"/>
+                    <v:f eqn="prod @7 21600 pixelHeight"/>
+                    <v:f eqn="sum @10 21600 0"/>
+                  </v:formulas>
+                  <v:path o:extrusionok="f" gradientshapeok="t" o:connecttype="rect"/>
+                  <o:lock v:ext="edit" aspectratio="t"/>
+                </v:shapetype>
+                <v:shape id="Picture 11" o:spid="_x0000_s1034" type="#_x0000_t75" style="position:absolute;left:2545;width:23820;height:6675;visibility:visible;mso-wrap-style:square" o:gfxdata="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">
+                  <v:imagedata r:id="rId14" o:title=""/>
+                </v:shape>
+                <v:rect id="Rectangle 12" o:spid="_x0000_s1035" style="position:absolute;left:26365;top:5894;width:1150;height:1368;visibility:visible;mso-wrap-style:square;v-text-anchor:top" o:gfxdata="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" filled="f" stroked="f">
+                  <v:textbox inset="0,0,0,0">
+                    <w:txbxContent>
+                      <w:p>
+                        <w:pPr>
+                          <w:ind w:left="0"/>
+                        </w:pPr>
+                        <w:r>
+                          <w:rPr>
+                            <w:sz w:val="18"/>
+                          </w:rPr>
+                          <w:t xml:space="preserve">  </w:t>
+                        </w:r>
+                      </w:p>
+                    </w:txbxContent>
+                  </v:textbox>
+                </v:rect>
+                <v:rect id="Rectangle 13" o:spid="_x0000_s1036" style="position:absolute;left:27508;top:5759;width:10418;height:1605;visibility:visible;mso-wrap-style:square;v-text-anchor:top" o:gfxdata="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" filled="f" stroked="f">
+                  <v:textbox inset="0,0,0,0">
+                    <w:txbxContent>
+                      <w:p>
+                        <w:pPr>
+                          <w:ind w:left="0"/>
+                        </w:pPr>
+                        <w:r>
+                          <w:rPr>
+                            <w:color w:val="FF00FF"/>
+                            <w:sz w:val="21"/>
+                          </w:rPr>
+                          <w:t xml:space="preserve">Tech Support: </w:t>
+                        </w:r>
+                      </w:p>
+                    </w:txbxContent>
+                  </v:textbox>
+                </v:rect>
+                <v:rect id="Rectangle 14" o:spid="_x0000_s1037" style="position:absolute;left:35341;top:5712;width:20254;height:1650;visibility:visible;mso-wrap-style:square;v-text-anchor:top" o:gfxdata="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" filled="f" stroked="f">
+                  <v:textbox inset="0,0,0,0">
+                    <w:txbxContent>
+                      <w:p>
+                        <w:pPr>
+                          <w:ind w:left="0"/>
+                        </w:pPr>
+                        <w:r>
+                          <w:rPr>
+                            <w:rFonts w:ascii="Arial" w:eastAsia="Arial" w:hAnsi="Arial" w:cs="Arial"/>
+                            <w:color w:val="FF00FF"/>
+                            <w:sz w:val="21"/>
+                          </w:rPr>
+                          <w:t>services@elecfreaks.com</w:t>
+                        </w:r>
+                      </w:p>
+                    </w:txbxContent>
+                  </v:textbox>
+                </v:rect>
+                <v:rect id="Rectangle 15" o:spid="_x0000_s1038" style="position:absolute;left:50566;top:5759;width:445;height:1605;visibility:visible;mso-wrap-style:square;v-text-anchor:top" o:gfxdata="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" filled="f" stroked="f">
+                  <v:textbox inset="0,0,0,0">
+                    <w:txbxContent>
+                      <w:p>
+                        <w:pPr>
+                          <w:ind w:left="0"/>
+                        </w:pPr>
+                        <w:r>
+                          <w:rPr>
+                            <w:sz w:val="21"/>
+                          </w:rPr>
+                          <w:t xml:space="preserve"> </w:t>
+                        </w:r>
+                      </w:p>
+                    </w:txbxContent>
+                  </v:textbox>
+                </v:rect>
+                <v:shape id="Shape 1929" o:spid="_x0000_s1039" style="position:absolute;top:7117;width:53111;height:91;visibility:visible;mso-wrap-style:square;v-text-anchor:top" coordsize="5311140,9144" o:gfxdata="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" path="m,l5311140,r,9144l,9144,,e" fillcolor="black" stroked="f" strokeweight="0">
+                  <v:stroke miterlimit="83231f" joinstyle="miter"/>
+                  <v:path arrowok="t" textboxrect="0,0,5311140,9144"/>
+                </v:shape>
+                <w10:anchorlock/>
+              </v:group>
+            </w:pict>
+          </mc:Fallback>
+        </mc:AlternateContent>
+      </w:r>
+    </w:p>
+    <w:p>
+      <w:pPr>
+        <w:spacing w:after="477"/>
+        <w:ind w:left="0"/>
+      </w:pPr>
+      <w:proofErr w:type="spellStart"/>
+      <w:r>
+        <w:rPr>
+          <w:rFonts w:ascii="Times New Roman" w:eastAsia="Times New Roman" w:hAnsi="Times New Roman" w:cs="Times New Roman"/>
+          <w:b/>
+          <w:sz w:val="44"/>
+        </w:rPr>
+        <w:t>Ultrasonic</w:t>
+      </w:r>
+      <w:proofErr w:type="spellEnd"/>
+      <w:r>
+        <w:rPr>
+          <w:rFonts w:ascii="Times New Roman" w:eastAsia="Times New Roman" w:hAnsi="Times New Roman" w:cs="Times New Roman"/>
+          <w:b/>
+          <w:sz w:val="44"/>
+        </w:rPr>
+        <w:t xml:space="preserve"> </w:t>
+      </w:r>
+      <w:proofErr w:type="spellStart"/>
+      <w:r>
+        <w:rPr>
+          <w:rFonts w:ascii="Times New Roman" w:eastAsia="Times New Roman" w:hAnsi="Times New Roman" w:cs="Times New Roman"/>
+          <w:b/>
+          <w:sz w:val="44"/>
+        </w:rPr>
+        <w:t>Ranging</w:t>
+      </w:r>
+      <w:proofErr w:type="spellEnd"/>
+      <w:r>
+        <w:rPr>
+          <w:rFonts w:ascii="Times New Roman" w:eastAsia="Times New Roman" w:hAnsi="Times New Roman" w:cs="Times New Roman"/>
+          <w:b/>
+          <w:sz w:val="44"/>
+        </w:rPr>
+        <w:t xml:space="preserve"> Module HC - SR04 </w:t>
+      </w:r>
+    </w:p>
+    <w:p>
+      <w:pPr>
+        <w:spacing w:after="298"/>
+        <w:ind w:left="-5"/>
+      </w:pPr>
+      <w:r>
+        <w:rPr>
+          <w:rFonts w:ascii="Courier New" w:eastAsia="Courier New" w:hAnsi="Courier New" w:cs="Courier New"/>
+          <w:sz w:val="32"/>
+        </w:rPr>
+        <w:t></w:t>
+      </w:r>
+      <w:r>
+        <w:rPr>
+          <w:rFonts w:ascii="Times New Roman" w:eastAsia="Times New Roman" w:hAnsi="Times New Roman" w:cs="Times New Roman"/>
+          <w:b/>
+          <w:sz w:val="32"/>
+        </w:rPr>
+        <w:t xml:space="preserve"> Product features: </w:t>
+      </w:r>
+    </w:p>
+    <w:p>
+      <w:pPr>
+        <w:ind w:left="-5" w:right="1070"/>
+      </w:pPr>
+      <w:proofErr w:type="spellStart"/>
+      <w:r>
+        <w:t>Ultrasonic</w:t>
+      </w:r>
+      <w:proofErr w:type="spellEnd"/>
+      <w:r>
+        <w:t xml:space="preserve"> </w:t>
+      </w:r>
+      <w:proofErr w:type="spellStart"/>
+      <w:r>
+        <w:t>ranging</w:t>
+      </w:r>
+      <w:proofErr w:type="spellEnd"/>
+      <w:r>
+        <w:t xml:space="preserve"> module HC - SR04 </w:t>
+      </w:r>
+      <w:proofErr w:type="spellStart"/>
+      <w:r>
+        <w:t>provides</w:t>
+      </w:r>
+      <w:proofErr w:type="spellEnd"/>
+      <w:r>
+        <w:t xml:space="preserve"> 2cm - 400cm non-contact </w:t>
+      </w:r>
+      <w:proofErr w:type="spellStart"/>
+      <w:r>
+        <w:t>measurement</w:t>
+      </w:r>
+      <w:proofErr w:type="spellEnd"/>
+      <w:r>
+        <w:t xml:space="preserve"> </w:t>
+      </w:r>
+      <w:proofErr w:type="spellStart"/>
+      <w:r>
+        <w:t>function</w:t>
+      </w:r>
+      <w:proofErr w:type="spellEnd"/>
+      <w:r>
+        <w:t xml:space="preserve">, </w:t>
+      </w:r>
+      <w:proofErr w:type="spellStart"/>
+      <w:r>
+        <w:t>the</w:t>
+      </w:r>
+      <w:proofErr w:type="spellEnd"/>
+      <w:r>
+        <w:t xml:space="preserve"> </w:t>
+      </w:r>
+      <w:proofErr w:type="spellStart"/>
+      <w:r>
+        <w:t>ranging</w:t>
+      </w:r>
+      <w:proofErr w:type="spellEnd"/>
+      <w:r>
+        <w:t xml:space="preserve"> </w:t>
+      </w:r>
+      <w:proofErr w:type="spellStart"/>
+      <w:r>
+        <w:t>accuracy</w:t>
+      </w:r>
+      <w:proofErr w:type="spellEnd"/>
+      <w:r>
+        <w:t xml:space="preserve"> </w:t>
+      </w:r>
+      <w:proofErr w:type="spellStart"/>
+      <w:r>
+        <w:t>can</w:t>
+      </w:r>
+      <w:proofErr w:type="spellEnd"/>
+      <w:r>
+        <w:t xml:space="preserve"> </w:t>
+      </w:r>
+      <w:proofErr w:type="spellStart"/>
+      <w:r>
+        <w:t>reach</w:t>
+      </w:r>
+      <w:proofErr w:type="spellEnd"/>
+      <w:r>
+        <w:t xml:space="preserve"> </w:t>
+      </w:r>
+      <w:proofErr w:type="spellStart"/>
+      <w:r>
+        <w:t>to</w:t>
+      </w:r>
+      <w:proofErr w:type="spellEnd"/>
+      <w:r>
+        <w:t xml:space="preserve"> 3mm. The modules </w:t>
+      </w:r>
+      <w:proofErr w:type="spellStart"/>
+      <w:r>
+        <w:t>includes</w:t>
+      </w:r>
+      <w:proofErr w:type="spellEnd"/>
+      <w:r>
+        <w:t xml:space="preserve"> </w:t>
+      </w:r>
+      <w:proofErr w:type="spellStart"/>
+      <w:r>
+        <w:t>ultrasonic</w:t>
+      </w:r>
+      <w:proofErr w:type="spellEnd"/>
+      <w:r>
+        <w:t xml:space="preserve"> transmitters, receiver </w:t>
+      </w:r>
+      <w:proofErr w:type="spellStart"/>
+      <w:r>
+        <w:t>and</w:t>
+      </w:r>
+      <w:proofErr w:type="spellEnd"/>
+      <w:r>
+        <w:t xml:space="preserve"> control circuit. The basic </w:t>
+      </w:r>
+      <w:proofErr w:type="spellStart"/>
+      <w:r>
+        <w:t>principle</w:t>
+      </w:r>
+      <w:proofErr w:type="spellEnd"/>
+      <w:r>
+        <w:t xml:space="preserve"> of </w:t>
+      </w:r>
+      <w:proofErr w:type="spellStart"/>
+      <w:r>
+        <w:t>work</w:t>
+      </w:r>
+      <w:proofErr w:type="spellEnd"/>
+      <w:r>
+        <w:t xml:space="preserve">: </w:t>
+      </w:r>
+    </w:p>
+    <w:p>
+      <w:pPr>
+        <w:numPr>
+          <w:ilvl w:val="0"/>
+          <w:numId w:val="8"/>
+        </w:numPr>
+        <w:spacing w:after="9" w:line="265" w:lineRule="auto"/>
+        <w:ind w:right="1070" w:hanging="338"/>
+      </w:pPr>
+      <w:r>
+        <w:t xml:space="preserve">Using IO trigger </w:t>
+      </w:r>
+      <w:proofErr w:type="spellStart"/>
+      <w:r>
+        <w:t>for</w:t>
+      </w:r>
+      <w:proofErr w:type="spellEnd"/>
+      <w:r>
+        <w:t xml:space="preserve"> at </w:t>
+      </w:r>
+      <w:proofErr w:type="spellStart"/>
+      <w:r>
+        <w:t>least</w:t>
+      </w:r>
+      <w:proofErr w:type="spellEnd"/>
+      <w:r>
+        <w:t xml:space="preserve"> 10us high level </w:t>
+      </w:r>
+      <w:proofErr w:type="spellStart"/>
+      <w:r>
+        <w:t>signal</w:t>
+      </w:r>
+      <w:proofErr w:type="spellEnd"/>
+      <w:r>
+        <w:t xml:space="preserve">, </w:t>
+      </w:r>
+    </w:p>
+    <w:p>
+      <w:pPr>
+        <w:numPr>
+          <w:ilvl w:val="0"/>
+          <w:numId w:val="8"/>
+        </w:numPr>
+        <w:spacing w:after="9" w:line="265" w:lineRule="auto"/>
+        <w:ind w:right="1070" w:hanging="338"/>
+      </w:pPr>
+      <w:r>
+        <w:t xml:space="preserve">The Module </w:t>
+      </w:r>
+      <w:proofErr w:type="spellStart"/>
+      <w:r>
+        <w:t>automatically</w:t>
+      </w:r>
+      <w:proofErr w:type="spellEnd"/>
+      <w:r>
+        <w:t xml:space="preserve"> </w:t>
+      </w:r>
+      <w:proofErr w:type="spellStart"/>
+      <w:r>
+        <w:t>sends</w:t>
+      </w:r>
+      <w:proofErr w:type="spellEnd"/>
+      <w:r>
+        <w:t xml:space="preserve"> </w:t>
+      </w:r>
+      <w:proofErr w:type="spellStart"/>
+      <w:r>
+        <w:t>eight</w:t>
+      </w:r>
+      <w:proofErr w:type="spellEnd"/>
+      <w:r>
+        <w:t xml:space="preserve"> 40 kHz </w:t>
+      </w:r>
+      <w:proofErr w:type="spellStart"/>
+      <w:r>
+        <w:t>and</w:t>
+      </w:r>
+      <w:proofErr w:type="spellEnd"/>
+      <w:r>
+        <w:t xml:space="preserve"> </w:t>
+      </w:r>
+      <w:proofErr w:type="spellStart"/>
+      <w:r>
+        <w:t>detect</w:t>
+      </w:r>
+      <w:proofErr w:type="spellEnd"/>
+      <w:r>
+        <w:t xml:space="preserve"> </w:t>
+      </w:r>
+      <w:proofErr w:type="spellStart"/>
+      <w:r>
+        <w:t>whether</w:t>
+      </w:r>
+      <w:proofErr w:type="spellEnd"/>
+      <w:r>
+        <w:t xml:space="preserve"> </w:t>
+      </w:r>
+      <w:proofErr w:type="spellStart"/>
+      <w:r>
+        <w:t>there</w:t>
+      </w:r>
+      <w:proofErr w:type="spellEnd"/>
+      <w:r>
+        <w:t xml:space="preserve"> is a </w:t>
+      </w:r>
+      <w:proofErr w:type="spellStart"/>
+      <w:r>
+        <w:t>pulse</w:t>
+      </w:r>
+      <w:proofErr w:type="spellEnd"/>
+      <w:r>
+        <w:t xml:space="preserve"> </w:t>
+      </w:r>
+      <w:proofErr w:type="spellStart"/>
+      <w:r>
+        <w:t>signal</w:t>
+      </w:r>
+      <w:proofErr w:type="spellEnd"/>
+      <w:r>
+        <w:t xml:space="preserve"> back. </w:t>
+      </w:r>
+    </w:p>
+    <w:p>
+      <w:pPr>
+        <w:numPr>
+          <w:ilvl w:val="0"/>
+          <w:numId w:val="8"/>
+        </w:numPr>
+        <w:spacing w:after="9" w:line="265" w:lineRule="auto"/>
+        <w:ind w:right="1070" w:hanging="338"/>
+      </w:pPr>
+      <w:r>
+        <w:t xml:space="preserve">IF </w:t>
+      </w:r>
+      <w:proofErr w:type="spellStart"/>
+      <w:r>
+        <w:t>the</w:t>
+      </w:r>
+      <w:proofErr w:type="spellEnd"/>
+      <w:r>
+        <w:t xml:space="preserve"> </w:t>
+      </w:r>
+      <w:proofErr w:type="spellStart"/>
+      <w:r>
+        <w:t>signal</w:t>
+      </w:r>
+      <w:proofErr w:type="spellEnd"/>
+      <w:r>
+        <w:t xml:space="preserve"> back, </w:t>
+      </w:r>
+      <w:proofErr w:type="spellStart"/>
+      <w:r>
+        <w:t>through</w:t>
+      </w:r>
+      <w:proofErr w:type="spellEnd"/>
+      <w:r>
+        <w:t xml:space="preserve"> high level , time of high output IO </w:t>
+      </w:r>
+      <w:proofErr w:type="spellStart"/>
+      <w:r>
+        <w:t>duration</w:t>
+      </w:r>
+      <w:proofErr w:type="spellEnd"/>
+      <w:r>
+        <w:t xml:space="preserve"> is </w:t>
+      </w:r>
+      <w:proofErr w:type="spellStart"/>
+      <w:r>
+        <w:t>the</w:t>
+      </w:r>
+      <w:proofErr w:type="spellEnd"/>
+      <w:r>
+        <w:t xml:space="preserve"> time </w:t>
+      </w:r>
+      <w:proofErr w:type="spellStart"/>
+      <w:r>
+        <w:t>from</w:t>
+      </w:r>
+      <w:proofErr w:type="spellEnd"/>
+      <w:r>
+        <w:t xml:space="preserve"> </w:t>
+      </w:r>
+      <w:proofErr w:type="spellStart"/>
+      <w:r>
+        <w:t>sending</w:t>
+      </w:r>
+      <w:proofErr w:type="spellEnd"/>
+      <w:r>
+        <w:t xml:space="preserve"> </w:t>
+      </w:r>
+      <w:proofErr w:type="spellStart"/>
+      <w:r>
+        <w:t>ultrasonic</w:t>
+      </w:r>
+      <w:proofErr w:type="spellEnd"/>
+      <w:r>
+        <w:t xml:space="preserve"> </w:t>
+      </w:r>
+      <w:proofErr w:type="spellStart"/>
+      <w:r>
+        <w:t>to</w:t>
+      </w:r>
+      <w:proofErr w:type="spellEnd"/>
+      <w:r>
+        <w:t xml:space="preserve"> returning. </w:t>
+      </w:r>
+    </w:p>
+    <w:p>
+      <w:pPr>
+        <w:spacing w:after="510"/>
+        <w:ind w:left="-5" w:right="1070"/>
+      </w:pPr>
+      <w:r>
+        <w:t xml:space="preserve">Test </w:t>
+      </w:r>
+      <w:proofErr w:type="spellStart"/>
+      <w:r>
+        <w:t>distance</w:t>
+      </w:r>
+      <w:proofErr w:type="spellEnd"/>
+      <w:r>
+        <w:t xml:space="preserve"> = (high level </w:t>
+      </w:r>
+      <w:proofErr w:type="spellStart"/>
+      <w:r>
+        <w:t>time×velocity</w:t>
+      </w:r>
+      <w:proofErr w:type="spellEnd"/>
+      <w:r>
+        <w:t xml:space="preserve"> of sound (340M/S) / 2, </w:t>
+      </w:r>
+    </w:p>
+    <w:p>
+      <w:pPr>
+        <w:spacing w:after="298"/>
+        <w:ind w:left="-5"/>
+      </w:pPr>
+      <w:r>
+        <w:rPr>
+          <w:rFonts w:ascii="Courier New" w:eastAsia="Courier New" w:hAnsi="Courier New" w:cs="Courier New"/>
+          <w:sz w:val="32"/>
+        </w:rPr>
+        <w:t></w:t>
+      </w:r>
+      <w:r>
+        <w:rPr>
+          <w:rFonts w:ascii="Times New Roman" w:eastAsia="Times New Roman" w:hAnsi="Times New Roman" w:cs="Times New Roman"/>
+          <w:b/>
+          <w:sz w:val="32"/>
+        </w:rPr>
+        <w:t xml:space="preserve"> </w:t>
+      </w:r>
+      <w:proofErr w:type="spellStart"/>
+      <w:r>
+        <w:rPr>
+          <w:rFonts w:ascii="Times New Roman" w:eastAsia="Times New Roman" w:hAnsi="Times New Roman" w:cs="Times New Roman"/>
+          <w:b/>
+          <w:sz w:val="32"/>
+        </w:rPr>
+        <w:t>Wire</w:t>
+      </w:r>
+      <w:proofErr w:type="spellEnd"/>
+      <w:r>
+        <w:rPr>
+          <w:rFonts w:ascii="Times New Roman" w:eastAsia="Times New Roman" w:hAnsi="Times New Roman" w:cs="Times New Roman"/>
+          <w:b/>
+          <w:sz w:val="32"/>
+        </w:rPr>
+        <w:t xml:space="preserve"> </w:t>
+      </w:r>
+      <w:proofErr w:type="spellStart"/>
+      <w:r>
+        <w:rPr>
+          <w:rFonts w:ascii="Times New Roman" w:eastAsia="Times New Roman" w:hAnsi="Times New Roman" w:cs="Times New Roman"/>
+          <w:b/>
+          <w:sz w:val="32"/>
+        </w:rPr>
+        <w:t>connecting</w:t>
+      </w:r>
+      <w:proofErr w:type="spellEnd"/>
+      <w:r>
+        <w:rPr>
+          <w:rFonts w:ascii="Times New Roman" w:eastAsia="Times New Roman" w:hAnsi="Times New Roman" w:cs="Times New Roman"/>
+          <w:b/>
+          <w:sz w:val="32"/>
+        </w:rPr>
+        <w:t xml:space="preserve"> direct as </w:t>
+      </w:r>
+      <w:proofErr w:type="spellStart"/>
+      <w:r>
+        <w:rPr>
+          <w:rFonts w:ascii="Times New Roman" w:eastAsia="Times New Roman" w:hAnsi="Times New Roman" w:cs="Times New Roman"/>
+          <w:b/>
+          <w:sz w:val="32"/>
+        </w:rPr>
+        <w:t>following</w:t>
+      </w:r>
+      <w:proofErr w:type="spellEnd"/>
+      <w:r>
+        <w:rPr>
+          <w:rFonts w:ascii="Times New Roman" w:eastAsia="Times New Roman" w:hAnsi="Times New Roman" w:cs="Times New Roman"/>
+          <w:b/>
+          <w:sz w:val="32"/>
+        </w:rPr>
+        <w:t xml:space="preserve">: </w:t>
+      </w:r>
+    </w:p>
+    <w:p>
+      <w:pPr>
+        <w:ind w:left="190" w:right="1070"/>
+      </w:pPr>
+      <w:r>
+        <w:rPr>
+          <w:rFonts w:ascii="Arial" w:eastAsia="Arial" w:hAnsi="Arial" w:cs="Arial"/>
+        </w:rPr>
+        <w:t xml:space="preserve"> </w:t>
+      </w:r>
+      <w:r>
+        <w:t xml:space="preserve">5V Supply </w:t>
+      </w:r>
+    </w:p>
+    <w:p>
+      <w:pPr>
+        <w:ind w:left="190" w:right="1070"/>
+      </w:pPr>
+      <w:r>
+        <w:rPr>
+          <w:rFonts w:ascii="Arial" w:eastAsia="Arial" w:hAnsi="Arial" w:cs="Arial"/>
+        </w:rPr>
+        <w:t xml:space="preserve"> </w:t>
+      </w:r>
+      <w:r>
+        <w:t xml:space="preserve">Trigger </w:t>
+      </w:r>
+      <w:proofErr w:type="spellStart"/>
+      <w:r>
+        <w:t>Pulse</w:t>
+      </w:r>
+      <w:proofErr w:type="spellEnd"/>
+      <w:r>
+        <w:t xml:space="preserve"> Input </w:t>
+      </w:r>
+    </w:p>
+    <w:p>
+      <w:pPr>
+        <w:ind w:left="190" w:right="1070"/>
+      </w:pPr>
+      <w:r>
+        <w:rPr>
+          <w:rFonts w:ascii="Arial" w:eastAsia="Arial" w:hAnsi="Arial" w:cs="Arial"/>
+        </w:rPr>
+        <w:t xml:space="preserve"> </w:t>
+      </w:r>
+      <w:r>
+        <w:t xml:space="preserve">Echo </w:t>
+      </w:r>
+      <w:proofErr w:type="spellStart"/>
+      <w:r>
+        <w:t>Pulse</w:t>
+      </w:r>
+      <w:proofErr w:type="spellEnd"/>
+      <w:r>
+        <w:t xml:space="preserve"> Output </w:t>
+      </w:r>
+    </w:p>
+    <w:p>
+      <w:pPr>
+        <w:spacing w:after="457"/>
+        <w:ind w:left="190" w:right="1070"/>
+      </w:pPr>
+      <w:r>
+        <w:rPr>
+          <w:rFonts w:ascii="Arial" w:eastAsia="Arial" w:hAnsi="Arial" w:cs="Arial"/>
+        </w:rPr>
+        <w:t xml:space="preserve"> </w:t>
+      </w:r>
+      <w:r>
+        <w:t xml:space="preserve">0V </w:t>
+      </w:r>
+      <w:proofErr w:type="spellStart"/>
+      <w:r>
+        <w:t>Ground</w:t>
+      </w:r>
+      <w:proofErr w:type="spellEnd"/>
+      <w:r>
+        <w:t xml:space="preserve"> </w:t>
+      </w:r>
+    </w:p>
+    <w:p>
+      <w:pPr>
+        <w:spacing w:after="0"/>
+        <w:ind w:left="-5"/>
+      </w:pPr>
+      <w:r>
+        <w:rPr>
+          <w:rFonts w:ascii="Times New Roman" w:eastAsia="Times New Roman" w:hAnsi="Times New Roman" w:cs="Times New Roman"/>
+          <w:b/>
+          <w:sz w:val="32"/>
+        </w:rPr>
+        <w:t xml:space="preserve">Electric Parameter </w:t>
+      </w:r>
+    </w:p>
+    <w:tbl>
+      <w:tblPr>
+        <w:tblStyle w:val="TableGrid"/>
+        <w:tblW w:w="8928" w:type="dxa"/>
+        <w:tblInd w:w="-108" w:type="dxa"/>
+        <w:tblCellMar>
+          <w:top w:w="93" w:type="dxa"/>
+          <w:left w:w="108" w:type="dxa"/>
+          <w:right w:w="55" w:type="dxa"/>
+        </w:tblCellMar>
+        <w:tblLook w:val="04A0" w:firstRow="1" w:lastRow="0" w:firstColumn="1" w:lastColumn="0" w:noHBand="0" w:noVBand="1"/>
+      </w:tblPr>
+      <w:tblGrid>
+        <w:gridCol w:w="4260"/>
+        <w:gridCol w:w="4668"/>
+      </w:tblGrid>
+      <w:tr>
+        <w:trPr>
+          <w:trHeight w:val="322"/>
+        </w:trPr>
+        <w:tc>
+          <w:tcPr>
+            <w:tcW w:w="4260" w:type="dxa"/>
+            <w:tcBorders>
+              <w:top w:val="single" w:sz="4" w:space="0" w:color="000000"/>
+              <w:left w:val="single" w:sz="4" w:space="0" w:color="000000"/>
+              <w:bottom w:val="single" w:sz="4" w:space="0" w:color="000000"/>
+              <w:right w:val="single" w:sz="4" w:space="0" w:color="000000"/>
+            </w:tcBorders>
+          </w:tcPr>
+          <w:p>
+            <w:pPr>
+              <w:spacing w:line="259" w:lineRule="auto"/>
+              <w:ind w:left="0"/>
+            </w:pPr>
+            <w:proofErr w:type="spellStart"/>
+            <w:r>
+              <w:rPr>
+                <w:rFonts w:ascii="Times New Roman" w:eastAsia="Times New Roman" w:hAnsi="Times New Roman" w:cs="Times New Roman"/>
+                <w:b/>
+                <w:sz w:val="21"/>
+              </w:rPr>
+              <w:t>Working</w:t>
+            </w:r>
+            <w:proofErr w:type="spellEnd"/>
+            <w:r>
+              <w:rPr>
+                <w:rFonts w:ascii="Times New Roman" w:eastAsia="Times New Roman" w:hAnsi="Times New Roman" w:cs="Times New Roman"/>
+                <w:b/>
+                <w:sz w:val="21"/>
+              </w:rPr>
+              <w:t xml:space="preserve"> Voltage </w:t>
+            </w:r>
+          </w:p>
+        </w:tc>
+        <w:tc>
+          <w:tcPr>
+            <w:tcW w:w="4668" w:type="dxa"/>
+            <w:tcBorders>
+              <w:top w:val="single" w:sz="4" w:space="0" w:color="000000"/>
+              <w:left w:val="single" w:sz="4" w:space="0" w:color="000000"/>
+              <w:bottom w:val="single" w:sz="4" w:space="0" w:color="000000"/>
+              <w:right w:val="single" w:sz="4" w:space="0" w:color="000000"/>
+            </w:tcBorders>
+          </w:tcPr>
+          <w:p>
+            <w:pPr>
+              <w:spacing w:line="259" w:lineRule="auto"/>
+              <w:ind w:left="0"/>
+            </w:pPr>
+            <w:r>
+              <w:rPr>
+                <w:rFonts w:ascii="Times New Roman" w:eastAsia="Times New Roman" w:hAnsi="Times New Roman" w:cs="Times New Roman"/>
+                <w:b/>
+                <w:sz w:val="21"/>
+              </w:rPr>
+              <w:t xml:space="preserve">DC 5 V </w:t>
+            </w:r>
+          </w:p>
+        </w:tc>
+      </w:tr>
+      <w:tr>
+        <w:trPr>
+          <w:trHeight w:val="322"/>
+        </w:trPr>
+        <w:tc>
+          <w:tcPr>
+            <w:tcW w:w="4260" w:type="dxa"/>
+            <w:tcBorders>
+              <w:top w:val="single" w:sz="4" w:space="0" w:color="000000"/>
+              <w:left w:val="single" w:sz="4" w:space="0" w:color="000000"/>
+              <w:bottom w:val="single" w:sz="4" w:space="0" w:color="000000"/>
+              <w:right w:val="single" w:sz="4" w:space="0" w:color="000000"/>
+            </w:tcBorders>
+          </w:tcPr>
+          <w:p>
+            <w:pPr>
+              <w:spacing w:line="259" w:lineRule="auto"/>
+              <w:ind w:left="0"/>
+            </w:pPr>
+            <w:proofErr w:type="spellStart"/>
+            <w:r>
+              <w:rPr>
+                <w:rFonts w:ascii="Times New Roman" w:eastAsia="Times New Roman" w:hAnsi="Times New Roman" w:cs="Times New Roman"/>
+                <w:b/>
+                <w:sz w:val="21"/>
+              </w:rPr>
+              <w:t>Working</w:t>
+            </w:r>
+            <w:proofErr w:type="spellEnd"/>
+            <w:r>
+              <w:rPr>
+                <w:rFonts w:ascii="Times New Roman" w:eastAsia="Times New Roman" w:hAnsi="Times New Roman" w:cs="Times New Roman"/>
+                <w:b/>
+                <w:sz w:val="21"/>
+              </w:rPr>
+              <w:t xml:space="preserve"> </w:t>
+            </w:r>
+            <w:proofErr w:type="spellStart"/>
+            <w:r>
+              <w:rPr>
+                <w:rFonts w:ascii="Times New Roman" w:eastAsia="Times New Roman" w:hAnsi="Times New Roman" w:cs="Times New Roman"/>
+                <w:b/>
+                <w:sz w:val="21"/>
+              </w:rPr>
+              <w:t>Current</w:t>
+            </w:r>
+            <w:proofErr w:type="spellEnd"/>
+            <w:r>
+              <w:rPr>
+                <w:rFonts w:ascii="Times New Roman" w:eastAsia="Times New Roman" w:hAnsi="Times New Roman" w:cs="Times New Roman"/>
+                <w:b/>
+                <w:sz w:val="21"/>
+              </w:rPr>
+              <w:t xml:space="preserve"> </w:t>
+            </w:r>
+          </w:p>
+        </w:tc>
+        <w:tc>
+          <w:tcPr>
+            <w:tcW w:w="4668" w:type="dxa"/>
+            <w:tcBorders>
+              <w:top w:val="single" w:sz="4" w:space="0" w:color="000000"/>
+              <w:left w:val="single" w:sz="4" w:space="0" w:color="000000"/>
+              <w:bottom w:val="single" w:sz="4" w:space="0" w:color="000000"/>
+              <w:right w:val="single" w:sz="4" w:space="0" w:color="000000"/>
+            </w:tcBorders>
+          </w:tcPr>
+          <w:p>
+            <w:pPr>
+              <w:spacing w:line="259" w:lineRule="auto"/>
+              <w:ind w:left="0"/>
+            </w:pPr>
+            <w:r>
+              <w:rPr>
+                <w:rFonts w:ascii="Times New Roman" w:eastAsia="Times New Roman" w:hAnsi="Times New Roman" w:cs="Times New Roman"/>
+                <w:b/>
+                <w:sz w:val="21"/>
+              </w:rPr>
+              <w:t xml:space="preserve">15mA </w:t>
+            </w:r>
+          </w:p>
+        </w:tc>
+      </w:tr>
+      <w:tr>
+        <w:trPr>
+          <w:trHeight w:val="322"/>
+        </w:trPr>
+        <w:tc>
+          <w:tcPr>
+            <w:tcW w:w="4260" w:type="dxa"/>
+            <w:tcBorders>
+              <w:top w:val="single" w:sz="4" w:space="0" w:color="000000"/>
+              <w:left w:val="single" w:sz="4" w:space="0" w:color="000000"/>
+              <w:bottom w:val="single" w:sz="4" w:space="0" w:color="000000"/>
+              <w:right w:val="single" w:sz="4" w:space="0" w:color="000000"/>
+            </w:tcBorders>
+          </w:tcPr>
+          <w:p>
+            <w:pPr>
+              <w:spacing w:line="259" w:lineRule="auto"/>
+              <w:ind w:left="0"/>
+            </w:pPr>
+            <w:proofErr w:type="spellStart"/>
+            <w:r>
+              <w:rPr>
+                <w:rFonts w:ascii="Times New Roman" w:eastAsia="Times New Roman" w:hAnsi="Times New Roman" w:cs="Times New Roman"/>
+                <w:b/>
+                <w:sz w:val="21"/>
+              </w:rPr>
+              <w:t>Working</w:t>
+            </w:r>
+            <w:proofErr w:type="spellEnd"/>
+            <w:r>
+              <w:rPr>
+                <w:rFonts w:ascii="Times New Roman" w:eastAsia="Times New Roman" w:hAnsi="Times New Roman" w:cs="Times New Roman"/>
+                <w:b/>
+                <w:sz w:val="21"/>
+              </w:rPr>
+              <w:t xml:space="preserve"> </w:t>
+            </w:r>
+            <w:proofErr w:type="spellStart"/>
+            <w:r>
+              <w:rPr>
+                <w:rFonts w:ascii="Times New Roman" w:eastAsia="Times New Roman" w:hAnsi="Times New Roman" w:cs="Times New Roman"/>
+                <w:b/>
+                <w:sz w:val="21"/>
+              </w:rPr>
+              <w:t>Frequency</w:t>
+            </w:r>
+            <w:proofErr w:type="spellEnd"/>
+            <w:r>
+              <w:rPr>
+                <w:rFonts w:ascii="Times New Roman" w:eastAsia="Times New Roman" w:hAnsi="Times New Roman" w:cs="Times New Roman"/>
+                <w:b/>
+                <w:sz w:val="21"/>
+              </w:rPr>
+              <w:t xml:space="preserve"> </w:t>
+            </w:r>
+          </w:p>
+        </w:tc>
+        <w:tc>
+          <w:tcPr>
+            <w:tcW w:w="4668" w:type="dxa"/>
+            <w:tcBorders>
+              <w:top w:val="single" w:sz="4" w:space="0" w:color="000000"/>
+              <w:left w:val="single" w:sz="4" w:space="0" w:color="000000"/>
+              <w:bottom w:val="single" w:sz="4" w:space="0" w:color="000000"/>
+              <w:right w:val="single" w:sz="4" w:space="0" w:color="000000"/>
+            </w:tcBorders>
+          </w:tcPr>
+          <w:p>
+            <w:pPr>
+              <w:spacing w:line="259" w:lineRule="auto"/>
+              <w:ind w:left="0"/>
+            </w:pPr>
+            <w:r>
+              <w:rPr>
+                <w:rFonts w:ascii="Times New Roman" w:eastAsia="Times New Roman" w:hAnsi="Times New Roman" w:cs="Times New Roman"/>
+                <w:b/>
+                <w:sz w:val="21"/>
+              </w:rPr>
+              <w:t xml:space="preserve">40Hz </w:t>
+            </w:r>
+          </w:p>
+        </w:tc>
+      </w:tr>
+      <w:tr>
+        <w:trPr>
+          <w:trHeight w:val="324"/>
+        </w:trPr>
+        <w:tc>
+          <w:tcPr>
+            <w:tcW w:w="4260" w:type="dxa"/>
+            <w:tcBorders>
+              <w:top w:val="single" w:sz="4" w:space="0" w:color="000000"/>
+              <w:left w:val="single" w:sz="4" w:space="0" w:color="000000"/>
+              <w:bottom w:val="single" w:sz="4" w:space="0" w:color="000000"/>
+              <w:right w:val="single" w:sz="4" w:space="0" w:color="000000"/>
+            </w:tcBorders>
+          </w:tcPr>
+          <w:p>
+            <w:pPr>
+              <w:spacing w:line="259" w:lineRule="auto"/>
+              <w:ind w:left="0"/>
+            </w:pPr>
+            <w:r>
+              <w:rPr>
+                <w:rFonts w:ascii="Times New Roman" w:eastAsia="Times New Roman" w:hAnsi="Times New Roman" w:cs="Times New Roman"/>
+                <w:b/>
+                <w:sz w:val="21"/>
+              </w:rPr>
+              <w:t xml:space="preserve">Max Range </w:t>
+            </w:r>
+          </w:p>
+        </w:tc>
+        <w:tc>
+          <w:tcPr>
+            <w:tcW w:w="4668" w:type="dxa"/>
+            <w:tcBorders>
+              <w:top w:val="single" w:sz="4" w:space="0" w:color="000000"/>
+              <w:left w:val="single" w:sz="4" w:space="0" w:color="000000"/>
+              <w:bottom w:val="single" w:sz="4" w:space="0" w:color="000000"/>
+              <w:right w:val="single" w:sz="4" w:space="0" w:color="000000"/>
+            </w:tcBorders>
+          </w:tcPr>
+          <w:p>
+            <w:pPr>
+              <w:spacing w:line="259" w:lineRule="auto"/>
+              <w:ind w:left="0"/>
+            </w:pPr>
+            <w:r>
+              <w:rPr>
+                <w:rFonts w:ascii="Times New Roman" w:eastAsia="Times New Roman" w:hAnsi="Times New Roman" w:cs="Times New Roman"/>
+                <w:b/>
+                <w:sz w:val="21"/>
+              </w:rPr>
+              <w:t xml:space="preserve">4m </w:t>
+            </w:r>
+          </w:p>
+        </w:tc>
+      </w:tr>
+      <w:tr>
+        <w:trPr>
+          <w:trHeight w:val="322"/>
+        </w:trPr>
+        <w:tc>
+          <w:tcPr>
+            <w:tcW w:w="4260" w:type="dxa"/>
+            <w:tcBorders>
+              <w:top w:val="single" w:sz="4" w:space="0" w:color="000000"/>
+              <w:left w:val="single" w:sz="4" w:space="0" w:color="000000"/>
+              <w:bottom w:val="single" w:sz="4" w:space="0" w:color="000000"/>
+              <w:right w:val="single" w:sz="4" w:space="0" w:color="000000"/>
+            </w:tcBorders>
+          </w:tcPr>
+          <w:p>
+            <w:pPr>
+              <w:spacing w:line="259" w:lineRule="auto"/>
+              <w:ind w:left="0"/>
+            </w:pPr>
+            <w:r>
+              <w:rPr>
+                <w:rFonts w:ascii="Times New Roman" w:eastAsia="Times New Roman" w:hAnsi="Times New Roman" w:cs="Times New Roman"/>
+                <w:b/>
+                <w:sz w:val="21"/>
+              </w:rPr>
+              <w:t xml:space="preserve">Min Range </w:t>
+            </w:r>
+          </w:p>
+        </w:tc>
+        <w:tc>
+          <w:tcPr>
+            <w:tcW w:w="4668" w:type="dxa"/>
+            <w:tcBorders>
+              <w:top w:val="single" w:sz="4" w:space="0" w:color="000000"/>
+              <w:left w:val="single" w:sz="4" w:space="0" w:color="000000"/>
+              <w:bottom w:val="single" w:sz="4" w:space="0" w:color="000000"/>
+              <w:right w:val="single" w:sz="4" w:space="0" w:color="000000"/>
+            </w:tcBorders>
+          </w:tcPr>
+          <w:p>
+            <w:pPr>
+              <w:spacing w:line="259" w:lineRule="auto"/>
+              <w:ind w:left="0"/>
+            </w:pPr>
+            <w:r>
+              <w:rPr>
+                <w:rFonts w:ascii="Times New Roman" w:eastAsia="Times New Roman" w:hAnsi="Times New Roman" w:cs="Times New Roman"/>
+                <w:b/>
+                <w:sz w:val="21"/>
+              </w:rPr>
+              <w:t xml:space="preserve">2cm </w:t>
+            </w:r>
+          </w:p>
+        </w:tc>
+      </w:tr>
+      <w:tr>
+        <w:trPr>
+          <w:trHeight w:val="322"/>
+        </w:trPr>
+        <w:tc>
+          <w:tcPr>
+            <w:tcW w:w="4260" w:type="dxa"/>
+            <w:tcBorders>
+              <w:top w:val="single" w:sz="4" w:space="0" w:color="000000"/>
+              <w:left w:val="single" w:sz="4" w:space="0" w:color="000000"/>
+              <w:bottom w:val="single" w:sz="4" w:space="0" w:color="000000"/>
+              <w:right w:val="single" w:sz="4" w:space="0" w:color="000000"/>
+            </w:tcBorders>
+          </w:tcPr>
+          <w:p>
+            <w:pPr>
+              <w:spacing w:line="259" w:lineRule="auto"/>
+              <w:ind w:left="0"/>
+            </w:pPr>
+            <w:proofErr w:type="spellStart"/>
+            <w:r>
+              <w:rPr>
+                <w:rFonts w:ascii="Times New Roman" w:eastAsia="Times New Roman" w:hAnsi="Times New Roman" w:cs="Times New Roman"/>
+                <w:b/>
+                <w:sz w:val="21"/>
+              </w:rPr>
+              <w:lastRenderedPageBreak/>
+              <w:t>MeasuringAngle</w:t>
+            </w:r>
+            <w:proofErr w:type="spellEnd"/>
+            <w:r>
+              <w:rPr>
+                <w:rFonts w:ascii="Times New Roman" w:eastAsia="Times New Roman" w:hAnsi="Times New Roman" w:cs="Times New Roman"/>
+                <w:b/>
+                <w:sz w:val="21"/>
+              </w:rPr>
+              <w:t xml:space="preserve"> </w:t>
+            </w:r>
+          </w:p>
+        </w:tc>
+        <w:tc>
+          <w:tcPr>
+            <w:tcW w:w="4668" w:type="dxa"/>
+            <w:tcBorders>
+              <w:top w:val="single" w:sz="4" w:space="0" w:color="000000"/>
+              <w:left w:val="single" w:sz="4" w:space="0" w:color="000000"/>
+              <w:bottom w:val="single" w:sz="4" w:space="0" w:color="000000"/>
+              <w:right w:val="single" w:sz="4" w:space="0" w:color="000000"/>
+            </w:tcBorders>
+          </w:tcPr>
+          <w:p>
+            <w:pPr>
+              <w:spacing w:line="259" w:lineRule="auto"/>
+              <w:ind w:left="0"/>
+            </w:pPr>
+            <w:r>
+              <w:rPr>
+                <w:rFonts w:ascii="Times New Roman" w:eastAsia="Times New Roman" w:hAnsi="Times New Roman" w:cs="Times New Roman"/>
+                <w:b/>
+                <w:sz w:val="21"/>
+              </w:rPr>
+              <w:t xml:space="preserve">15 </w:t>
+            </w:r>
+            <w:proofErr w:type="spellStart"/>
+            <w:r>
+              <w:rPr>
+                <w:rFonts w:ascii="Times New Roman" w:eastAsia="Times New Roman" w:hAnsi="Times New Roman" w:cs="Times New Roman"/>
+                <w:b/>
+                <w:sz w:val="21"/>
+              </w:rPr>
+              <w:t>degree</w:t>
+            </w:r>
+            <w:proofErr w:type="spellEnd"/>
+            <w:r>
+              <w:rPr>
+                <w:rFonts w:ascii="Times New Roman" w:eastAsia="Times New Roman" w:hAnsi="Times New Roman" w:cs="Times New Roman"/>
+                <w:b/>
+                <w:sz w:val="21"/>
+              </w:rPr>
+              <w:t xml:space="preserve"> </w:t>
+            </w:r>
+          </w:p>
+        </w:tc>
+      </w:tr>
+      <w:tr>
+        <w:trPr>
+          <w:trHeight w:val="322"/>
+        </w:trPr>
+        <w:tc>
+          <w:tcPr>
+            <w:tcW w:w="4260" w:type="dxa"/>
+            <w:tcBorders>
+              <w:top w:val="single" w:sz="4" w:space="0" w:color="000000"/>
+              <w:left w:val="single" w:sz="4" w:space="0" w:color="000000"/>
+              <w:bottom w:val="single" w:sz="4" w:space="0" w:color="000000"/>
+              <w:right w:val="single" w:sz="4" w:space="0" w:color="000000"/>
+            </w:tcBorders>
+          </w:tcPr>
+          <w:p>
+            <w:pPr>
+              <w:spacing w:line="259" w:lineRule="auto"/>
+              <w:ind w:left="0"/>
+            </w:pPr>
+            <w:r>
+              <w:rPr>
+                <w:rFonts w:ascii="Times New Roman" w:eastAsia="Times New Roman" w:hAnsi="Times New Roman" w:cs="Times New Roman"/>
+                <w:b/>
+                <w:sz w:val="21"/>
+              </w:rPr>
+              <w:t xml:space="preserve">Trigger Input </w:t>
+            </w:r>
+            <w:proofErr w:type="spellStart"/>
+            <w:r>
+              <w:rPr>
+                <w:rFonts w:ascii="Times New Roman" w:eastAsia="Times New Roman" w:hAnsi="Times New Roman" w:cs="Times New Roman"/>
+                <w:b/>
+                <w:sz w:val="21"/>
+              </w:rPr>
+              <w:t>Signal</w:t>
+            </w:r>
+            <w:proofErr w:type="spellEnd"/>
+            <w:r>
+              <w:rPr>
+                <w:rFonts w:ascii="Times New Roman" w:eastAsia="Times New Roman" w:hAnsi="Times New Roman" w:cs="Times New Roman"/>
+                <w:b/>
+                <w:sz w:val="21"/>
+              </w:rPr>
+              <w:t xml:space="preserve"> </w:t>
+            </w:r>
+          </w:p>
+        </w:tc>
+        <w:tc>
+          <w:tcPr>
+            <w:tcW w:w="4668" w:type="dxa"/>
+            <w:tcBorders>
+              <w:top w:val="single" w:sz="4" w:space="0" w:color="000000"/>
+              <w:left w:val="single" w:sz="4" w:space="0" w:color="000000"/>
+              <w:bottom w:val="single" w:sz="4" w:space="0" w:color="000000"/>
+              <w:right w:val="single" w:sz="4" w:space="0" w:color="000000"/>
+            </w:tcBorders>
+          </w:tcPr>
+          <w:p>
+            <w:pPr>
+              <w:spacing w:line="259" w:lineRule="auto"/>
+              <w:ind w:left="0"/>
+            </w:pPr>
+            <w:r>
+              <w:rPr>
+                <w:rFonts w:ascii="Times New Roman" w:eastAsia="Times New Roman" w:hAnsi="Times New Roman" w:cs="Times New Roman"/>
+                <w:b/>
+                <w:sz w:val="21"/>
+              </w:rPr>
+              <w:t xml:space="preserve">10uS TTL </w:t>
+            </w:r>
+            <w:proofErr w:type="spellStart"/>
+            <w:r>
+              <w:rPr>
+                <w:rFonts w:ascii="Times New Roman" w:eastAsia="Times New Roman" w:hAnsi="Times New Roman" w:cs="Times New Roman"/>
+                <w:b/>
+                <w:sz w:val="21"/>
+              </w:rPr>
+              <w:t>pulse</w:t>
+            </w:r>
+            <w:proofErr w:type="spellEnd"/>
+            <w:r>
+              <w:rPr>
+                <w:rFonts w:ascii="Times New Roman" w:eastAsia="Times New Roman" w:hAnsi="Times New Roman" w:cs="Times New Roman"/>
+                <w:b/>
+                <w:sz w:val="21"/>
+              </w:rPr>
+              <w:t xml:space="preserve"> </w:t>
+            </w:r>
+          </w:p>
+        </w:tc>
+      </w:tr>
+      <w:tr>
+        <w:trPr>
+          <w:trHeight w:val="634"/>
+        </w:trPr>
+        <w:tc>
+          <w:tcPr>
+            <w:tcW w:w="4260" w:type="dxa"/>
+            <w:tcBorders>
+              <w:top w:val="single" w:sz="4" w:space="0" w:color="000000"/>
+              <w:left w:val="single" w:sz="4" w:space="0" w:color="000000"/>
+              <w:bottom w:val="single" w:sz="4" w:space="0" w:color="000000"/>
+              <w:right w:val="single" w:sz="4" w:space="0" w:color="000000"/>
+            </w:tcBorders>
+          </w:tcPr>
+          <w:p>
+            <w:pPr>
+              <w:spacing w:line="259" w:lineRule="auto"/>
+              <w:ind w:left="0"/>
+            </w:pPr>
+            <w:r>
+              <w:rPr>
+                <w:rFonts w:ascii="Times New Roman" w:eastAsia="Times New Roman" w:hAnsi="Times New Roman" w:cs="Times New Roman"/>
+                <w:b/>
+                <w:sz w:val="21"/>
+              </w:rPr>
+              <w:t xml:space="preserve">Echo Output </w:t>
+            </w:r>
+            <w:proofErr w:type="spellStart"/>
+            <w:r>
+              <w:rPr>
+                <w:rFonts w:ascii="Times New Roman" w:eastAsia="Times New Roman" w:hAnsi="Times New Roman" w:cs="Times New Roman"/>
+                <w:b/>
+                <w:sz w:val="21"/>
+              </w:rPr>
+              <w:t>Signal</w:t>
+            </w:r>
+            <w:proofErr w:type="spellEnd"/>
+            <w:r>
+              <w:rPr>
+                <w:rFonts w:ascii="Times New Roman" w:eastAsia="Times New Roman" w:hAnsi="Times New Roman" w:cs="Times New Roman"/>
+                <w:b/>
+                <w:sz w:val="21"/>
+              </w:rPr>
+              <w:t xml:space="preserve"> </w:t>
+            </w:r>
+          </w:p>
+        </w:tc>
+        <w:tc>
+          <w:tcPr>
+            <w:tcW w:w="4668" w:type="dxa"/>
+            <w:tcBorders>
+              <w:top w:val="single" w:sz="4" w:space="0" w:color="000000"/>
+              <w:left w:val="single" w:sz="4" w:space="0" w:color="000000"/>
+              <w:bottom w:val="single" w:sz="4" w:space="0" w:color="000000"/>
+              <w:right w:val="single" w:sz="4" w:space="0" w:color="000000"/>
+            </w:tcBorders>
+          </w:tcPr>
+          <w:p>
+            <w:pPr>
+              <w:spacing w:line="259" w:lineRule="auto"/>
+              <w:ind w:left="0"/>
+            </w:pPr>
+            <w:r>
+              <w:rPr>
+                <w:rFonts w:ascii="Times New Roman" w:eastAsia="Times New Roman" w:hAnsi="Times New Roman" w:cs="Times New Roman"/>
+                <w:b/>
+                <w:sz w:val="21"/>
+              </w:rPr>
+              <w:t xml:space="preserve">Input TTL lever </w:t>
+            </w:r>
+            <w:proofErr w:type="spellStart"/>
+            <w:r>
+              <w:rPr>
+                <w:rFonts w:ascii="Times New Roman" w:eastAsia="Times New Roman" w:hAnsi="Times New Roman" w:cs="Times New Roman"/>
+                <w:b/>
+                <w:sz w:val="21"/>
+              </w:rPr>
+              <w:t>signal</w:t>
+            </w:r>
+            <w:proofErr w:type="spellEnd"/>
+            <w:r>
+              <w:rPr>
+                <w:rFonts w:ascii="Times New Roman" w:eastAsia="Times New Roman" w:hAnsi="Times New Roman" w:cs="Times New Roman"/>
+                <w:b/>
+                <w:sz w:val="21"/>
+              </w:rPr>
+              <w:t xml:space="preserve"> </w:t>
+            </w:r>
+            <w:proofErr w:type="spellStart"/>
+            <w:r>
+              <w:rPr>
+                <w:rFonts w:ascii="Times New Roman" w:eastAsia="Times New Roman" w:hAnsi="Times New Roman" w:cs="Times New Roman"/>
+                <w:b/>
+                <w:sz w:val="21"/>
+              </w:rPr>
+              <w:t>and</w:t>
+            </w:r>
+            <w:proofErr w:type="spellEnd"/>
+            <w:r>
+              <w:rPr>
+                <w:rFonts w:ascii="Times New Roman" w:eastAsia="Times New Roman" w:hAnsi="Times New Roman" w:cs="Times New Roman"/>
+                <w:b/>
+                <w:sz w:val="21"/>
+              </w:rPr>
+              <w:t xml:space="preserve"> </w:t>
+            </w:r>
+            <w:proofErr w:type="spellStart"/>
+            <w:r>
+              <w:rPr>
+                <w:rFonts w:ascii="Times New Roman" w:eastAsia="Times New Roman" w:hAnsi="Times New Roman" w:cs="Times New Roman"/>
+                <w:b/>
+                <w:sz w:val="21"/>
+              </w:rPr>
+              <w:t>the</w:t>
+            </w:r>
+            <w:proofErr w:type="spellEnd"/>
+            <w:r>
+              <w:rPr>
+                <w:rFonts w:ascii="Times New Roman" w:eastAsia="Times New Roman" w:hAnsi="Times New Roman" w:cs="Times New Roman"/>
+                <w:b/>
+                <w:sz w:val="21"/>
+              </w:rPr>
+              <w:t xml:space="preserve"> range in </w:t>
+            </w:r>
+            <w:proofErr w:type="spellStart"/>
+            <w:r>
+              <w:rPr>
+                <w:rFonts w:ascii="Times New Roman" w:eastAsia="Times New Roman" w:hAnsi="Times New Roman" w:cs="Times New Roman"/>
+                <w:b/>
+                <w:sz w:val="21"/>
+              </w:rPr>
+              <w:t>proportion</w:t>
+            </w:r>
+            <w:proofErr w:type="spellEnd"/>
+            <w:r>
+              <w:rPr>
+                <w:rFonts w:ascii="Times New Roman" w:eastAsia="Times New Roman" w:hAnsi="Times New Roman" w:cs="Times New Roman"/>
+                <w:b/>
+                <w:sz w:val="21"/>
+              </w:rPr>
+              <w:t xml:space="preserve"> </w:t>
+            </w:r>
+          </w:p>
+        </w:tc>
+      </w:tr>
+      <w:tr>
+        <w:trPr>
+          <w:trHeight w:val="324"/>
+        </w:trPr>
+        <w:tc>
+          <w:tcPr>
+            <w:tcW w:w="4260" w:type="dxa"/>
+            <w:tcBorders>
+              <w:top w:val="single" w:sz="4" w:space="0" w:color="000000"/>
+              <w:left w:val="single" w:sz="4" w:space="0" w:color="000000"/>
+              <w:bottom w:val="single" w:sz="4" w:space="0" w:color="000000"/>
+              <w:right w:val="single" w:sz="4" w:space="0" w:color="000000"/>
+            </w:tcBorders>
+          </w:tcPr>
+          <w:p>
+            <w:pPr>
+              <w:spacing w:line="259" w:lineRule="auto"/>
+              <w:ind w:left="0"/>
+            </w:pPr>
+            <w:proofErr w:type="spellStart"/>
+            <w:r>
+              <w:rPr>
+                <w:rFonts w:ascii="Times New Roman" w:eastAsia="Times New Roman" w:hAnsi="Times New Roman" w:cs="Times New Roman"/>
+                <w:b/>
+                <w:sz w:val="21"/>
+              </w:rPr>
+              <w:t>Dimension</w:t>
+            </w:r>
+            <w:proofErr w:type="spellEnd"/>
+            <w:r>
+              <w:rPr>
+                <w:rFonts w:ascii="Times New Roman" w:eastAsia="Times New Roman" w:hAnsi="Times New Roman" w:cs="Times New Roman"/>
+                <w:b/>
+                <w:sz w:val="21"/>
+              </w:rPr>
+              <w:t xml:space="preserve"> </w:t>
+            </w:r>
+          </w:p>
+        </w:tc>
+        <w:tc>
+          <w:tcPr>
+            <w:tcW w:w="4668" w:type="dxa"/>
+            <w:tcBorders>
+              <w:top w:val="single" w:sz="4" w:space="0" w:color="000000"/>
+              <w:left w:val="single" w:sz="4" w:space="0" w:color="000000"/>
+              <w:bottom w:val="single" w:sz="4" w:space="0" w:color="000000"/>
+              <w:right w:val="single" w:sz="4" w:space="0" w:color="000000"/>
+            </w:tcBorders>
+          </w:tcPr>
+          <w:p>
+            <w:pPr>
+              <w:spacing w:line="259" w:lineRule="auto"/>
+              <w:ind w:left="0"/>
+            </w:pPr>
+            <w:r>
+              <w:rPr>
+                <w:rFonts w:ascii="Times New Roman" w:eastAsia="Times New Roman" w:hAnsi="Times New Roman" w:cs="Times New Roman"/>
+                <w:b/>
+                <w:sz w:val="21"/>
+              </w:rPr>
+              <w:t xml:space="preserve">45*20*15mm </w:t>
+            </w:r>
+          </w:p>
+        </w:tc>
+      </w:tr>
+    </w:tbl>
+    <w:p>
+      <w:pPr>
+        <w:spacing w:after="0"/>
+        <w:ind w:left="0"/>
+      </w:pPr>
+      <w:r>
+        <w:t xml:space="preserve"> </w:t>
+      </w:r>
+    </w:p>
+    <w:p>
+      <w:pPr>
+        <w:spacing w:after="0"/>
+        <w:ind w:left="0"/>
+        <w:jc w:val="right"/>
+      </w:pPr>
+      <w:r>
+        <w:rPr>
+          <w:noProof/>
+          <w:lang w:val="nl-BE" w:eastAsia="nl-BE"/>
+        </w:rPr>
+        <w:drawing>
+          <wp:inline distT="0" distB="0" distL="0" distR="0" wp14:anchorId="29BFB901" wp14:editId="3B292D43">
+            <wp:extent cx="5266944" cy="3753612"/>
+            <wp:effectExtent l="0" t="0" r="0" b="0"/>
+            <wp:docPr id="160" name="Picture 160"/>
+            <wp:cNvGraphicFramePr/>
+            <a:graphic xmlns:a="http://schemas.openxmlformats.org/drawingml/2006/main">
+              <a:graphicData uri="http://schemas.openxmlformats.org/drawingml/2006/picture">
+                <pic:pic xmlns:pic="http://schemas.openxmlformats.org/drawingml/2006/picture">
+                  <pic:nvPicPr>
+                    <pic:cNvPr id="160" name="Picture 160"/>
+                    <pic:cNvPicPr/>
+                  </pic:nvPicPr>
+                  <pic:blipFill>
+                    <a:blip r:embed="rId15"/>
+                    <a:stretch>
+                      <a:fillRect/>
+                    </a:stretch>
+                  </pic:blipFill>
+                  <pic:spPr>
+                    <a:xfrm>
+                      <a:off x="0" y="0"/>
+                      <a:ext cx="5266944" cy="3753612"/>
+                    </a:xfrm>
+                    <a:prstGeom prst="rect">
+                      <a:avLst/>
+                    </a:prstGeom>
+                  </pic:spPr>
+                </pic:pic>
+              </a:graphicData>
+            </a:graphic>
+          </wp:inline>
+        </w:drawing>
+      </w:r>
+      <w:r>
+        <w:t xml:space="preserve"> </w:t>
+      </w:r>
+    </w:p>
+    <w:p>
+      <w:pPr>
+        <w:tabs>
+          <w:tab w:val="center" w:pos="420"/>
+          <w:tab w:val="center" w:pos="840"/>
+          <w:tab w:val="center" w:pos="1260"/>
+          <w:tab w:val="center" w:pos="1680"/>
+          <w:tab w:val="center" w:pos="2100"/>
+          <w:tab w:val="center" w:pos="2520"/>
+          <w:tab w:val="center" w:pos="2940"/>
+          <w:tab w:val="center" w:pos="4659"/>
+        </w:tabs>
+        <w:spacing w:after="18"/>
+        <w:ind w:left="0"/>
+      </w:pPr>
+      <w:r>
+        <w:rPr>
+          <w:rFonts w:ascii="Calibri" w:eastAsia="Calibri" w:hAnsi="Calibri" w:cs="Calibri"/>
+          <w:sz w:val="22"/>
+        </w:rPr>
+        <w:tab/>
+      </w:r>
+      <w:r>
+        <w:t xml:space="preserve"> </w:t>
+      </w:r>
+      <w:r>
+        <w:tab/>
+        <w:t xml:space="preserve"> </w:t>
+      </w:r>
+      <w:r>
+        <w:tab/>
+        <w:t xml:space="preserve"> </w:t>
+      </w:r>
+      <w:r>
+        <w:tab/>
+        <w:t xml:space="preserve"> </w:t>
+      </w:r>
+      <w:r>
+        <w:tab/>
+        <w:t xml:space="preserve"> </w:t>
+      </w:r>
+      <w:r>
+        <w:tab/>
+        <w:t xml:space="preserve"> </w:t>
+      </w:r>
+      <w:r>
+        <w:tab/>
+        <w:t xml:space="preserve"> </w:t>
+      </w:r>
+      <w:r>
+        <w:tab/>
+      </w:r>
+      <w:proofErr w:type="spellStart"/>
+      <w:r>
+        <w:rPr>
+          <w:rFonts w:ascii="Times New Roman" w:eastAsia="Times New Roman" w:hAnsi="Times New Roman" w:cs="Times New Roman"/>
+          <w:b/>
+        </w:rPr>
+        <w:t>Vcc</w:t>
+      </w:r>
+      <w:proofErr w:type="spellEnd"/>
+      <w:r>
+        <w:rPr>
+          <w:rFonts w:ascii="Times New Roman" w:eastAsia="Times New Roman" w:hAnsi="Times New Roman" w:cs="Times New Roman"/>
+          <w:b/>
+        </w:rPr>
+        <w:t xml:space="preserve">  </w:t>
+      </w:r>
+      <w:proofErr w:type="spellStart"/>
+      <w:r>
+        <w:rPr>
+          <w:rFonts w:ascii="Times New Roman" w:eastAsia="Times New Roman" w:hAnsi="Times New Roman" w:cs="Times New Roman"/>
+          <w:b/>
+        </w:rPr>
+        <w:t>Trig</w:t>
+      </w:r>
+      <w:proofErr w:type="spellEnd"/>
+      <w:r>
+        <w:rPr>
+          <w:rFonts w:ascii="Times New Roman" w:eastAsia="Times New Roman" w:hAnsi="Times New Roman" w:cs="Times New Roman"/>
+          <w:b/>
+        </w:rPr>
+        <w:t xml:space="preserve">  Echo  GND </w:t>
+      </w:r>
+    </w:p>
+    <w:p>
+      <w:pPr>
+        <w:spacing w:after="7"/>
+        <w:ind w:left="420"/>
+      </w:pPr>
+      <w:r>
+        <w:rPr>
+          <w:rFonts w:ascii="Times New Roman" w:eastAsia="Times New Roman" w:hAnsi="Times New Roman" w:cs="Times New Roman"/>
+          <w:b/>
+        </w:rPr>
+        <w:t xml:space="preserve"> </w:t>
+      </w:r>
+    </w:p>
+    <w:p>
+      <w:pPr>
+        <w:spacing w:after="463"/>
+        <w:ind w:left="12"/>
+        <w:jc w:val="center"/>
+      </w:pPr>
+      <w:r>
+        <w:t xml:space="preserve"> </w:t>
+      </w:r>
+    </w:p>
+    <w:p>
+      <w:pPr>
+        <w:spacing w:after="298"/>
+        <w:ind w:left="-5"/>
+      </w:pPr>
+      <w:r>
+        <w:rPr>
+          <w:rFonts w:ascii="Times New Roman" w:eastAsia="Times New Roman" w:hAnsi="Times New Roman" w:cs="Times New Roman"/>
+          <w:b/>
+          <w:sz w:val="32"/>
+        </w:rPr>
+        <w:t xml:space="preserve">Timing diagram </w:t>
+      </w:r>
+    </w:p>
+    <w:p>
+      <w:pPr>
+        <w:ind w:left="-5" w:right="1070"/>
+      </w:pPr>
+      <w:r>
+        <w:t xml:space="preserve">The Timing diagram is </w:t>
+      </w:r>
+      <w:proofErr w:type="spellStart"/>
+      <w:r>
+        <w:t>shown</w:t>
+      </w:r>
+      <w:proofErr w:type="spellEnd"/>
+      <w:r>
+        <w:t xml:space="preserve"> below. </w:t>
+      </w:r>
+      <w:proofErr w:type="spellStart"/>
+      <w:r>
+        <w:t>You</w:t>
+      </w:r>
+      <w:proofErr w:type="spellEnd"/>
+      <w:r>
+        <w:t xml:space="preserve"> </w:t>
+      </w:r>
+      <w:proofErr w:type="spellStart"/>
+      <w:r>
+        <w:t>only</w:t>
+      </w:r>
+      <w:proofErr w:type="spellEnd"/>
+      <w:r>
+        <w:t xml:space="preserve"> </w:t>
+      </w:r>
+      <w:proofErr w:type="spellStart"/>
+      <w:r>
+        <w:t>need</w:t>
+      </w:r>
+      <w:proofErr w:type="spellEnd"/>
+      <w:r>
+        <w:t xml:space="preserve"> </w:t>
+      </w:r>
+      <w:proofErr w:type="spellStart"/>
+      <w:r>
+        <w:t>to</w:t>
+      </w:r>
+      <w:proofErr w:type="spellEnd"/>
+      <w:r>
+        <w:t xml:space="preserve"> </w:t>
+      </w:r>
+      <w:proofErr w:type="spellStart"/>
+      <w:r>
+        <w:t>supply</w:t>
+      </w:r>
+      <w:proofErr w:type="spellEnd"/>
+      <w:r>
+        <w:t xml:space="preserve"> a short 10uS </w:t>
+      </w:r>
+      <w:proofErr w:type="spellStart"/>
+      <w:r>
+        <w:t>pulse</w:t>
+      </w:r>
+      <w:proofErr w:type="spellEnd"/>
+      <w:r>
+        <w:t xml:space="preserve"> </w:t>
+      </w:r>
+      <w:proofErr w:type="spellStart"/>
+      <w:r>
+        <w:t>to</w:t>
+      </w:r>
+      <w:proofErr w:type="spellEnd"/>
+      <w:r>
+        <w:t xml:space="preserve"> </w:t>
+      </w:r>
+      <w:proofErr w:type="spellStart"/>
+      <w:r>
+        <w:t>the</w:t>
+      </w:r>
+      <w:proofErr w:type="spellEnd"/>
+      <w:r>
+        <w:t xml:space="preserve"> trigger input </w:t>
+      </w:r>
+      <w:proofErr w:type="spellStart"/>
+      <w:r>
+        <w:t>to</w:t>
+      </w:r>
+      <w:proofErr w:type="spellEnd"/>
+      <w:r>
+        <w:t xml:space="preserve"> start </w:t>
+      </w:r>
+      <w:proofErr w:type="spellStart"/>
+      <w:r>
+        <w:t>the</w:t>
+      </w:r>
+      <w:proofErr w:type="spellEnd"/>
+      <w:r>
+        <w:t xml:space="preserve"> </w:t>
+      </w:r>
+      <w:proofErr w:type="spellStart"/>
+      <w:r>
+        <w:t>ranging</w:t>
+      </w:r>
+      <w:proofErr w:type="spellEnd"/>
+      <w:r>
+        <w:t xml:space="preserve">, </w:t>
+      </w:r>
+      <w:proofErr w:type="spellStart"/>
+      <w:r>
+        <w:t>and</w:t>
+      </w:r>
+      <w:proofErr w:type="spellEnd"/>
+      <w:r>
+        <w:t xml:space="preserve"> </w:t>
+      </w:r>
+      <w:proofErr w:type="spellStart"/>
+      <w:r>
+        <w:t>then</w:t>
+      </w:r>
+      <w:proofErr w:type="spellEnd"/>
+      <w:r>
+        <w:t xml:space="preserve"> </w:t>
+      </w:r>
+      <w:proofErr w:type="spellStart"/>
+      <w:r>
+        <w:t>the</w:t>
+      </w:r>
+      <w:proofErr w:type="spellEnd"/>
+      <w:r>
+        <w:t xml:space="preserve"> module </w:t>
+      </w:r>
+      <w:proofErr w:type="spellStart"/>
+      <w:r>
+        <w:t>will</w:t>
+      </w:r>
+      <w:proofErr w:type="spellEnd"/>
+      <w:r>
+        <w:t xml:space="preserve"> </w:t>
+      </w:r>
+      <w:proofErr w:type="spellStart"/>
+      <w:r>
+        <w:t>send</w:t>
+      </w:r>
+      <w:proofErr w:type="spellEnd"/>
+      <w:r>
+        <w:t xml:space="preserve"> out </w:t>
+      </w:r>
+      <w:proofErr w:type="spellStart"/>
+      <w:r>
+        <w:t>an</w:t>
+      </w:r>
+      <w:proofErr w:type="spellEnd"/>
+      <w:r>
+        <w:t xml:space="preserve"> 8 </w:t>
+      </w:r>
+      <w:proofErr w:type="spellStart"/>
+      <w:r>
+        <w:t>cycle</w:t>
+      </w:r>
+      <w:proofErr w:type="spellEnd"/>
+      <w:r>
+        <w:t xml:space="preserve"> </w:t>
+      </w:r>
+      <w:proofErr w:type="spellStart"/>
+      <w:r>
+        <w:t>burst</w:t>
+      </w:r>
+      <w:proofErr w:type="spellEnd"/>
+      <w:r>
+        <w:t xml:space="preserve"> of ultrasound at 40 kHz </w:t>
+      </w:r>
+      <w:proofErr w:type="spellStart"/>
+      <w:r>
+        <w:t>and</w:t>
+      </w:r>
+      <w:proofErr w:type="spellEnd"/>
+      <w:r>
+        <w:t xml:space="preserve"> </w:t>
+      </w:r>
+      <w:proofErr w:type="spellStart"/>
+      <w:r>
+        <w:t>raise</w:t>
+      </w:r>
+      <w:proofErr w:type="spellEnd"/>
+      <w:r>
+        <w:t xml:space="preserve"> </w:t>
+      </w:r>
+      <w:proofErr w:type="spellStart"/>
+      <w:r>
+        <w:t>its</w:t>
+      </w:r>
+      <w:proofErr w:type="spellEnd"/>
+      <w:r>
+        <w:t xml:space="preserve"> echo. The Echo is a </w:t>
+      </w:r>
+      <w:proofErr w:type="spellStart"/>
+      <w:r>
+        <w:t>distance</w:t>
+      </w:r>
+      <w:proofErr w:type="spellEnd"/>
+      <w:r>
+        <w:t xml:space="preserve"> object </w:t>
+      </w:r>
+      <w:proofErr w:type="spellStart"/>
+      <w:r>
+        <w:t>that</w:t>
+      </w:r>
+      <w:proofErr w:type="spellEnd"/>
+      <w:r>
+        <w:t xml:space="preserve"> is </w:t>
+      </w:r>
+      <w:proofErr w:type="spellStart"/>
+      <w:r>
+        <w:t>pulse</w:t>
+      </w:r>
+      <w:proofErr w:type="spellEnd"/>
+      <w:r>
+        <w:t xml:space="preserve"> </w:t>
+      </w:r>
+      <w:proofErr w:type="spellStart"/>
+      <w:r>
+        <w:t>width</w:t>
+      </w:r>
+      <w:proofErr w:type="spellEnd"/>
+      <w:r>
+        <w:t xml:space="preserve"> </w:t>
+      </w:r>
+      <w:proofErr w:type="spellStart"/>
+      <w:r>
+        <w:t>and</w:t>
+      </w:r>
+      <w:proofErr w:type="spellEnd"/>
+      <w:r>
+        <w:t xml:space="preserve"> </w:t>
+      </w:r>
+      <w:proofErr w:type="spellStart"/>
+      <w:r>
+        <w:t>the</w:t>
+      </w:r>
+      <w:proofErr w:type="spellEnd"/>
+      <w:r>
+        <w:t xml:space="preserve"> range in </w:t>
+      </w:r>
+      <w:proofErr w:type="spellStart"/>
+      <w:r>
+        <w:t>proportion</w:t>
+      </w:r>
+      <w:proofErr w:type="spellEnd"/>
+      <w:r>
+        <w:t xml:space="preserve"> .</w:t>
+      </w:r>
+      <w:proofErr w:type="spellStart"/>
+      <w:r>
+        <w:t>You</w:t>
+      </w:r>
+      <w:proofErr w:type="spellEnd"/>
+      <w:r>
+        <w:t xml:space="preserve"> </w:t>
+      </w:r>
+      <w:proofErr w:type="spellStart"/>
+      <w:r>
+        <w:t>can</w:t>
+      </w:r>
+      <w:proofErr w:type="spellEnd"/>
+      <w:r>
+        <w:t xml:space="preserve"> </w:t>
+      </w:r>
+      <w:proofErr w:type="spellStart"/>
+      <w:r>
+        <w:t>calculate</w:t>
+      </w:r>
+      <w:proofErr w:type="spellEnd"/>
+      <w:r>
+        <w:t xml:space="preserve"> </w:t>
+      </w:r>
+      <w:proofErr w:type="spellStart"/>
+      <w:r>
+        <w:t>the</w:t>
+      </w:r>
+      <w:proofErr w:type="spellEnd"/>
+      <w:r>
+        <w:t xml:space="preserve"> range </w:t>
+      </w:r>
+      <w:proofErr w:type="spellStart"/>
+      <w:r>
+        <w:t>through</w:t>
+      </w:r>
+      <w:proofErr w:type="spellEnd"/>
+      <w:r>
+        <w:t xml:space="preserve"> </w:t>
+      </w:r>
+      <w:proofErr w:type="spellStart"/>
+      <w:r>
+        <w:t>the</w:t>
+      </w:r>
+      <w:proofErr w:type="spellEnd"/>
+      <w:r>
+        <w:t xml:space="preserve"> time interval </w:t>
+      </w:r>
+      <w:proofErr w:type="spellStart"/>
+      <w:r>
+        <w:t>between</w:t>
+      </w:r>
+      <w:proofErr w:type="spellEnd"/>
+      <w:r>
+        <w:t xml:space="preserve"> </w:t>
+      </w:r>
+      <w:proofErr w:type="spellStart"/>
+      <w:r>
+        <w:t>sending</w:t>
+      </w:r>
+      <w:proofErr w:type="spellEnd"/>
+      <w:r>
+        <w:t xml:space="preserve"> trigger </w:t>
+      </w:r>
+      <w:proofErr w:type="spellStart"/>
+      <w:r>
+        <w:t>signal</w:t>
+      </w:r>
+      <w:proofErr w:type="spellEnd"/>
+      <w:r>
+        <w:t xml:space="preserve"> </w:t>
+      </w:r>
+      <w:proofErr w:type="spellStart"/>
+      <w:r>
+        <w:t>and</w:t>
+      </w:r>
+      <w:proofErr w:type="spellEnd"/>
+      <w:r>
+        <w:t xml:space="preserve"> </w:t>
+      </w:r>
+      <w:proofErr w:type="spellStart"/>
+      <w:r>
+        <w:t>receiving</w:t>
+      </w:r>
+      <w:proofErr w:type="spellEnd"/>
+      <w:r>
+        <w:t xml:space="preserve"> echo </w:t>
+      </w:r>
+      <w:proofErr w:type="spellStart"/>
+      <w:r>
+        <w:t>signal</w:t>
+      </w:r>
+      <w:proofErr w:type="spellEnd"/>
+      <w:r>
+        <w:t xml:space="preserve">. </w:t>
+      </w:r>
+      <w:proofErr w:type="spellStart"/>
+      <w:r>
+        <w:t>Formula</w:t>
+      </w:r>
+      <w:proofErr w:type="spellEnd"/>
+      <w:r>
+        <w:t xml:space="preserve">: </w:t>
+      </w:r>
+      <w:proofErr w:type="spellStart"/>
+      <w:r>
+        <w:t>uS</w:t>
+      </w:r>
+      <w:proofErr w:type="spellEnd"/>
+      <w:r>
+        <w:t xml:space="preserve"> / 58 = centimeters or </w:t>
+      </w:r>
+      <w:proofErr w:type="spellStart"/>
+      <w:r>
+        <w:t>uS</w:t>
+      </w:r>
+      <w:proofErr w:type="spellEnd"/>
+      <w:r>
+        <w:t xml:space="preserve"> / 148 =inch; or: </w:t>
+      </w:r>
+      <w:proofErr w:type="spellStart"/>
+      <w:r>
+        <w:t>the</w:t>
+      </w:r>
+      <w:proofErr w:type="spellEnd"/>
+      <w:r>
+        <w:t xml:space="preserve"> range = high level time * </w:t>
+      </w:r>
+      <w:proofErr w:type="spellStart"/>
+      <w:r>
+        <w:t>velocity</w:t>
+      </w:r>
+      <w:proofErr w:type="spellEnd"/>
+      <w:r>
+        <w:t xml:space="preserve"> (340M/S) / 2; we </w:t>
+      </w:r>
+      <w:proofErr w:type="spellStart"/>
+      <w:r>
+        <w:t>suggest</w:t>
+      </w:r>
+      <w:proofErr w:type="spellEnd"/>
+      <w:r>
+        <w:t xml:space="preserve"> </w:t>
+      </w:r>
+      <w:proofErr w:type="spellStart"/>
+      <w:r>
+        <w:t>to</w:t>
+      </w:r>
+      <w:proofErr w:type="spellEnd"/>
+      <w:r>
+        <w:t xml:space="preserve"> </w:t>
+      </w:r>
+      <w:proofErr w:type="spellStart"/>
+      <w:r>
+        <w:t>use</w:t>
+      </w:r>
+      <w:proofErr w:type="spellEnd"/>
+      <w:r>
+        <w:t xml:space="preserve"> over 60ms </w:t>
+      </w:r>
+      <w:proofErr w:type="spellStart"/>
+      <w:r>
+        <w:t>measurement</w:t>
+      </w:r>
+      <w:proofErr w:type="spellEnd"/>
+      <w:r>
+        <w:t xml:space="preserve"> </w:t>
+      </w:r>
+      <w:proofErr w:type="spellStart"/>
+      <w:r>
+        <w:t>cycle</w:t>
+      </w:r>
+      <w:proofErr w:type="spellEnd"/>
+      <w:r>
+        <w:t xml:space="preserve">, in order </w:t>
+      </w:r>
+      <w:proofErr w:type="spellStart"/>
+      <w:r>
+        <w:t>to</w:t>
+      </w:r>
+      <w:proofErr w:type="spellEnd"/>
+      <w:r>
+        <w:t xml:space="preserve"> </w:t>
+      </w:r>
+      <w:proofErr w:type="spellStart"/>
+      <w:r>
+        <w:t>prevent</w:t>
+      </w:r>
+      <w:proofErr w:type="spellEnd"/>
+      <w:r>
+        <w:t xml:space="preserve"> trigger </w:t>
+      </w:r>
+      <w:proofErr w:type="spellStart"/>
+      <w:r>
+        <w:t>signal</w:t>
+      </w:r>
+      <w:proofErr w:type="spellEnd"/>
+      <w:r>
+        <w:t xml:space="preserve"> </w:t>
+      </w:r>
+      <w:proofErr w:type="spellStart"/>
+      <w:r>
+        <w:t>to</w:t>
+      </w:r>
+      <w:proofErr w:type="spellEnd"/>
+      <w:r>
+        <w:t xml:space="preserve"> </w:t>
+      </w:r>
+      <w:proofErr w:type="spellStart"/>
+      <w:r>
+        <w:t>the</w:t>
+      </w:r>
+      <w:proofErr w:type="spellEnd"/>
+      <w:r>
+        <w:t xml:space="preserve"> echo </w:t>
+      </w:r>
+      <w:proofErr w:type="spellStart"/>
+      <w:r>
+        <w:t>signal</w:t>
+      </w:r>
+      <w:proofErr w:type="spellEnd"/>
+      <w:r>
+        <w:t xml:space="preserve">. </w:t>
+      </w:r>
+    </w:p>
+    <w:p>
+      <w:pPr>
+        <w:spacing w:after="0"/>
+        <w:ind w:left="0" w:right="518"/>
+        <w:jc w:val="right"/>
+      </w:pPr>
+      <w:r>
+        <w:rPr>
+          <w:noProof/>
+          <w:lang w:val="nl-BE" w:eastAsia="nl-BE"/>
+        </w:rPr>
+        <w:lastRenderedPageBreak/>
+        <w:drawing>
+          <wp:inline distT="0" distB="0" distL="0" distR="0" wp14:anchorId="35BA2B46" wp14:editId="421ADE4B">
+            <wp:extent cx="5134356" cy="2122933"/>
+            <wp:effectExtent l="0" t="0" r="0" b="0"/>
+            <wp:docPr id="175" name="Picture 175"/>
+            <wp:cNvGraphicFramePr/>
+            <a:graphic xmlns:a="http://schemas.openxmlformats.org/drawingml/2006/main">
+              <a:graphicData uri="http://schemas.openxmlformats.org/drawingml/2006/picture">
+                <pic:pic xmlns:pic="http://schemas.openxmlformats.org/drawingml/2006/picture">
+                  <pic:nvPicPr>
+                    <pic:cNvPr id="175" name="Picture 175"/>
+                    <pic:cNvPicPr/>
+                  </pic:nvPicPr>
+                  <pic:blipFill>
+                    <a:blip r:embed="rId16"/>
+                    <a:stretch>
+                      <a:fillRect/>
+                    </a:stretch>
+                  </pic:blipFill>
+                  <pic:spPr>
+                    <a:xfrm>
+                      <a:off x="0" y="0"/>
+                      <a:ext cx="5134356" cy="2122933"/>
+                    </a:xfrm>
+                    <a:prstGeom prst="rect">
+                      <a:avLst/>
+                    </a:prstGeom>
+                  </pic:spPr>
+                </pic:pic>
+              </a:graphicData>
+            </a:graphic>
+          </wp:inline>
+        </w:drawing>
+      </w:r>
+      <w:r>
+        <w:t xml:space="preserve"> </w:t>
+      </w:r>
+    </w:p>
+    <w:p>
+      <w:pPr>
+        <w:spacing w:after="337"/>
+        <w:ind w:left="-5"/>
+      </w:pPr>
+      <w:r>
+        <w:rPr>
+          <w:rFonts w:ascii="Courier New" w:eastAsia="Courier New" w:hAnsi="Courier New" w:cs="Courier New"/>
+          <w:sz w:val="32"/>
+        </w:rPr>
+        <w:t></w:t>
+      </w:r>
+      <w:r>
+        <w:rPr>
+          <w:rFonts w:ascii="Times New Roman" w:eastAsia="Times New Roman" w:hAnsi="Times New Roman" w:cs="Times New Roman"/>
+          <w:b/>
+          <w:sz w:val="32"/>
+        </w:rPr>
+        <w:t xml:space="preserve"> Attention: </w:t>
+      </w:r>
+    </w:p>
+    <w:p>
+      <w:pPr>
+        <w:spacing w:after="45"/>
+        <w:ind w:left="-15" w:right="1070" w:firstLine="180"/>
+      </w:pPr>
+      <w:r>
+        <w:rPr>
+          <w:rFonts w:ascii="Arial" w:eastAsia="Arial" w:hAnsi="Arial" w:cs="Arial"/>
+        </w:rPr>
+        <w:t xml:space="preserve"> </w:t>
+      </w:r>
+      <w:r>
+        <w:rPr>
+          <w:rFonts w:ascii="Courier New" w:eastAsia="Courier New" w:hAnsi="Courier New" w:cs="Courier New"/>
+        </w:rPr>
+        <w:t></w:t>
+      </w:r>
+      <w:r>
+        <w:t xml:space="preserve"> The module is </w:t>
+      </w:r>
+      <w:proofErr w:type="spellStart"/>
+      <w:r>
+        <w:t>not</w:t>
+      </w:r>
+      <w:proofErr w:type="spellEnd"/>
+      <w:r>
+        <w:t xml:space="preserve"> </w:t>
+      </w:r>
+      <w:proofErr w:type="spellStart"/>
+      <w:r>
+        <w:t>suggested</w:t>
+      </w:r>
+      <w:proofErr w:type="spellEnd"/>
+      <w:r>
+        <w:t xml:space="preserve"> </w:t>
+      </w:r>
+      <w:proofErr w:type="spellStart"/>
+      <w:r>
+        <w:t>to</w:t>
+      </w:r>
+      <w:proofErr w:type="spellEnd"/>
+      <w:r>
+        <w:t xml:space="preserve"> </w:t>
+      </w:r>
+      <w:proofErr w:type="spellStart"/>
+      <w:r>
+        <w:t>connect</w:t>
+      </w:r>
+      <w:proofErr w:type="spellEnd"/>
+      <w:r>
+        <w:t xml:space="preserve"> </w:t>
+      </w:r>
+      <w:proofErr w:type="spellStart"/>
+      <w:r>
+        <w:t>directly</w:t>
+      </w:r>
+      <w:proofErr w:type="spellEnd"/>
+      <w:r>
+        <w:t xml:space="preserve"> </w:t>
+      </w:r>
+      <w:proofErr w:type="spellStart"/>
+      <w:r>
+        <w:t>to</w:t>
+      </w:r>
+      <w:proofErr w:type="spellEnd"/>
+      <w:r>
+        <w:t xml:space="preserve"> </w:t>
+      </w:r>
+      <w:proofErr w:type="spellStart"/>
+      <w:r>
+        <w:t>electric</w:t>
+      </w:r>
+      <w:proofErr w:type="spellEnd"/>
+      <w:r>
+        <w:t xml:space="preserve">, </w:t>
+      </w:r>
+      <w:proofErr w:type="spellStart"/>
+      <w:r>
+        <w:t>if</w:t>
+      </w:r>
+      <w:proofErr w:type="spellEnd"/>
+      <w:r>
+        <w:t xml:space="preserve"> </w:t>
+      </w:r>
+      <w:proofErr w:type="spellStart"/>
+      <w:r>
+        <w:t>connected</w:t>
+      </w:r>
+      <w:proofErr w:type="spellEnd"/>
+      <w:r>
+        <w:t xml:space="preserve"> </w:t>
+      </w:r>
+      <w:proofErr w:type="spellStart"/>
+      <w:r>
+        <w:t>electric</w:t>
+      </w:r>
+      <w:proofErr w:type="spellEnd"/>
+      <w:r>
+        <w:t xml:space="preserve">, </w:t>
+      </w:r>
+      <w:proofErr w:type="spellStart"/>
+      <w:r>
+        <w:t>the</w:t>
+      </w:r>
+      <w:proofErr w:type="spellEnd"/>
+      <w:r>
+        <w:t xml:space="preserve"> GND terminal </w:t>
+      </w:r>
+      <w:proofErr w:type="spellStart"/>
+      <w:r>
+        <w:t>should</w:t>
+      </w:r>
+      <w:proofErr w:type="spellEnd"/>
+      <w:r>
+        <w:t xml:space="preserve"> </w:t>
+      </w:r>
+      <w:proofErr w:type="spellStart"/>
+      <w:r>
+        <w:t>be</w:t>
+      </w:r>
+      <w:proofErr w:type="spellEnd"/>
+      <w:r>
+        <w:t xml:space="preserve"> </w:t>
+      </w:r>
+      <w:proofErr w:type="spellStart"/>
+      <w:r>
+        <w:t>connected</w:t>
+      </w:r>
+      <w:proofErr w:type="spellEnd"/>
+      <w:r>
+        <w:t xml:space="preserve"> </w:t>
+      </w:r>
+      <w:proofErr w:type="spellStart"/>
+      <w:r>
+        <w:t>the</w:t>
+      </w:r>
+      <w:proofErr w:type="spellEnd"/>
+      <w:r>
+        <w:t xml:space="preserve"> module first, </w:t>
+      </w:r>
+      <w:proofErr w:type="spellStart"/>
+      <w:r>
+        <w:t>otherwise</w:t>
+      </w:r>
+      <w:proofErr w:type="spellEnd"/>
+      <w:r>
+        <w:t xml:space="preserve">, </w:t>
+      </w:r>
+      <w:proofErr w:type="spellStart"/>
+      <w:r>
+        <w:t>it</w:t>
+      </w:r>
+      <w:proofErr w:type="spellEnd"/>
+      <w:r>
+        <w:t xml:space="preserve"> </w:t>
+      </w:r>
+      <w:proofErr w:type="spellStart"/>
+      <w:r>
+        <w:t>will</w:t>
+      </w:r>
+      <w:proofErr w:type="spellEnd"/>
+      <w:r>
+        <w:t xml:space="preserve"> affect </w:t>
+      </w:r>
+      <w:proofErr w:type="spellStart"/>
+      <w:r>
+        <w:t>the</w:t>
+      </w:r>
+      <w:proofErr w:type="spellEnd"/>
+      <w:r>
+        <w:t xml:space="preserve"> </w:t>
+      </w:r>
+      <w:proofErr w:type="spellStart"/>
+      <w:r>
+        <w:t>normal</w:t>
+      </w:r>
+      <w:proofErr w:type="spellEnd"/>
+      <w:r>
+        <w:t xml:space="preserve"> </w:t>
+      </w:r>
+      <w:proofErr w:type="spellStart"/>
+      <w:r>
+        <w:t>work</w:t>
+      </w:r>
+      <w:proofErr w:type="spellEnd"/>
+      <w:r>
+        <w:t xml:space="preserve"> of </w:t>
+      </w:r>
+      <w:proofErr w:type="spellStart"/>
+      <w:r>
+        <w:t>the</w:t>
+      </w:r>
+      <w:proofErr w:type="spellEnd"/>
+      <w:r>
+        <w:t xml:space="preserve"> module. </w:t>
+      </w:r>
+    </w:p>
+    <w:p>
+      <w:pPr>
+        <w:ind w:left="-15" w:right="1070" w:firstLine="180"/>
+      </w:pPr>
+      <w:r>
+        <w:rPr>
+          <w:rFonts w:ascii="Arial" w:eastAsia="Arial" w:hAnsi="Arial" w:cs="Arial"/>
+        </w:rPr>
+        <w:t xml:space="preserve"> </w:t>
+      </w:r>
+      <w:r>
+        <w:rPr>
+          <w:rFonts w:ascii="Courier New" w:eastAsia="Courier New" w:hAnsi="Courier New" w:cs="Courier New"/>
+        </w:rPr>
+        <w:t></w:t>
+      </w:r>
+      <w:r>
+        <w:t xml:space="preserve"> </w:t>
+      </w:r>
+      <w:proofErr w:type="spellStart"/>
+      <w:r>
+        <w:t>When</w:t>
+      </w:r>
+      <w:proofErr w:type="spellEnd"/>
+      <w:r>
+        <w:t xml:space="preserve"> </w:t>
+      </w:r>
+      <w:proofErr w:type="spellStart"/>
+      <w:r>
+        <w:t>tested</w:t>
+      </w:r>
+      <w:proofErr w:type="spellEnd"/>
+      <w:r>
+        <w:t xml:space="preserve"> </w:t>
+      </w:r>
+      <w:proofErr w:type="spellStart"/>
+      <w:r>
+        <w:t>objects</w:t>
+      </w:r>
+      <w:proofErr w:type="spellEnd"/>
+      <w:r>
+        <w:t xml:space="preserve">, </w:t>
+      </w:r>
+      <w:proofErr w:type="spellStart"/>
+      <w:r>
+        <w:t>the</w:t>
+      </w:r>
+      <w:proofErr w:type="spellEnd"/>
+      <w:r>
+        <w:t xml:space="preserve"> range of area is </w:t>
+      </w:r>
+      <w:proofErr w:type="spellStart"/>
+      <w:r>
+        <w:t>not</w:t>
+      </w:r>
+      <w:proofErr w:type="spellEnd"/>
+      <w:r>
+        <w:t xml:space="preserve"> </w:t>
+      </w:r>
+      <w:proofErr w:type="spellStart"/>
+      <w:r>
+        <w:t>less</w:t>
+      </w:r>
+      <w:proofErr w:type="spellEnd"/>
+      <w:r>
+        <w:t xml:space="preserve"> </w:t>
+      </w:r>
+      <w:proofErr w:type="spellStart"/>
+      <w:r>
+        <w:t>than</w:t>
+      </w:r>
+      <w:proofErr w:type="spellEnd"/>
+      <w:r>
+        <w:t xml:space="preserve"> 0.5 square meters </w:t>
+      </w:r>
+      <w:proofErr w:type="spellStart"/>
+      <w:r>
+        <w:t>and</w:t>
+      </w:r>
+      <w:proofErr w:type="spellEnd"/>
+      <w:r>
+        <w:t xml:space="preserve"> </w:t>
+      </w:r>
+      <w:proofErr w:type="spellStart"/>
+      <w:r>
+        <w:t>the</w:t>
+      </w:r>
+      <w:proofErr w:type="spellEnd"/>
+      <w:r>
+        <w:t xml:space="preserve"> </w:t>
+      </w:r>
+      <w:proofErr w:type="spellStart"/>
+      <w:r>
+        <w:t>plane</w:t>
+      </w:r>
+      <w:proofErr w:type="spellEnd"/>
+      <w:r>
+        <w:t xml:space="preserve"> </w:t>
+      </w:r>
+      <w:proofErr w:type="spellStart"/>
+      <w:r>
+        <w:t>requests</w:t>
+      </w:r>
+      <w:proofErr w:type="spellEnd"/>
+      <w:r>
+        <w:t xml:space="preserve"> as </w:t>
+      </w:r>
+      <w:proofErr w:type="spellStart"/>
+      <w:r>
+        <w:t>smooth</w:t>
+      </w:r>
+      <w:proofErr w:type="spellEnd"/>
+      <w:r>
+        <w:t xml:space="preserve"> as </w:t>
+      </w:r>
+      <w:proofErr w:type="spellStart"/>
+      <w:r>
+        <w:t>possible</w:t>
+      </w:r>
+      <w:proofErr w:type="spellEnd"/>
+      <w:r>
+        <w:t xml:space="preserve">, </w:t>
+      </w:r>
+      <w:proofErr w:type="spellStart"/>
+      <w:r>
+        <w:t>otherwise</w:t>
+      </w:r>
+      <w:proofErr w:type="spellEnd"/>
+      <w:r>
+        <w:t xml:space="preserve"> ,</w:t>
+      </w:r>
+      <w:proofErr w:type="spellStart"/>
+      <w:r>
+        <w:t>it</w:t>
+      </w:r>
+      <w:proofErr w:type="spellEnd"/>
+      <w:r>
+        <w:t xml:space="preserve"> </w:t>
+      </w:r>
+      <w:proofErr w:type="spellStart"/>
+      <w:r>
+        <w:t>will</w:t>
+      </w:r>
+      <w:proofErr w:type="spellEnd"/>
+      <w:r>
+        <w:t xml:space="preserve"> affect </w:t>
+      </w:r>
+      <w:proofErr w:type="spellStart"/>
+      <w:r>
+        <w:t>the</w:t>
+      </w:r>
+      <w:proofErr w:type="spellEnd"/>
+      <w:r>
+        <w:t xml:space="preserve"> </w:t>
+      </w:r>
+      <w:proofErr w:type="spellStart"/>
+      <w:r>
+        <w:t>results</w:t>
+      </w:r>
+      <w:proofErr w:type="spellEnd"/>
+      <w:r>
+        <w:t xml:space="preserve"> of </w:t>
+      </w:r>
+      <w:proofErr w:type="spellStart"/>
+      <w:r>
+        <w:t>measuring</w:t>
+      </w:r>
+      <w:proofErr w:type="spellEnd"/>
+      <w:r>
+        <w:t xml:space="preserve">. </w:t>
+      </w:r>
+    </w:p>
+    <w:p>
+      <w:pPr>
+        <w:spacing w:after="12"/>
+        <w:ind w:left="0"/>
+      </w:pPr>
+      <w:r>
+        <w:rPr>
+          <w:rFonts w:ascii="Times New Roman" w:eastAsia="Times New Roman" w:hAnsi="Times New Roman" w:cs="Times New Roman"/>
+          <w:b/>
+        </w:rPr>
+        <w:t xml:space="preserve"> </w:t>
+      </w:r>
+    </w:p>
+    <w:p>
+      <w:pPr>
+        <w:spacing w:after="0"/>
+        <w:ind w:left="0" w:right="467"/>
+        <w:jc w:val="center"/>
+      </w:pPr>
+      <w:r>
+        <w:rPr>
+          <w:rFonts w:ascii="Times New Roman" w:eastAsia="Times New Roman" w:hAnsi="Times New Roman" w:cs="Times New Roman"/>
+          <w:b/>
+        </w:rPr>
+        <w:t xml:space="preserve">www.Elecfreaks.com </w:t>
+      </w:r>
+    </w:p>
+    <w:p/>
+    <w:p/>
+    <w:p/>
+    <w:p/>
+    <w:p/>
+    <w:p/>
+    <w:p/>
+    <w:p/>
+    <w:p/>
+    <w:p/>
+    <w:p/>
+    <w:p/>
+    <w:p/>
+    <w:p/>
+    <w:p/>
+    <w:p>
+      <w:pPr>
         <w:pStyle w:val="Kop2"/>
       </w:pPr>
-      <w:r>
-        <w:t>Code – Bots detectie</w:t>
-      </w:r>
+      <w:proofErr w:type="spellStart"/>
+      <w:r>
+        <w:lastRenderedPageBreak/>
+        <w:t>Atmega</w:t>
+      </w:r>
+      <w:proofErr w:type="spellEnd"/>
+      <w:r>
+        <w:t xml:space="preserve"> datasheet</w:t>
+      </w:r>
+    </w:p>
+    <w:p>
+      <w:pPr>
+        <w:pStyle w:val="Kop3"/>
+      </w:pPr>
+      <w:proofErr w:type="spellStart"/>
+      <w:r>
+        <w:t>Pinout</w:t>
+      </w:r>
+      <w:proofErr w:type="spellEnd"/>
+    </w:p>
+    <w:p/>
+    <w:p>
+      <w:r>
+        <w:rPr>
+          <w:noProof/>
+          <w:lang w:val="nl-BE" w:eastAsia="nl-BE"/>
+        </w:rPr>
+        <w:drawing>
+          <wp:anchor distT="0" distB="0" distL="114300" distR="114300" simplePos="0" relativeHeight="251666432" behindDoc="1" locked="0" layoutInCell="1" allowOverlap="1" wp14:anchorId="63C43624" wp14:editId="795DF843">
+            <wp:simplePos x="0" y="0"/>
+            <wp:positionH relativeFrom="margin">
+              <wp:align>right</wp:align>
+            </wp:positionH>
+            <wp:positionV relativeFrom="paragraph">
+              <wp:posOffset>4445</wp:posOffset>
+            </wp:positionV>
+            <wp:extent cx="5760720" cy="5572760"/>
+            <wp:effectExtent l="0" t="0" r="0" b="8890"/>
+            <wp:wrapNone/>
+            <wp:docPr id="7" name="Afbeelding 7"/>
+            <wp:cNvGraphicFramePr>
+              <a:graphicFrameLocks xmlns:a="http://schemas.openxmlformats.org/drawingml/2006/main" noChangeAspect="1"/>
+            </wp:cNvGraphicFramePr>
+            <a:graphic xmlns:a="http://schemas.openxmlformats.org/drawingml/2006/main">
+              <a:graphicData uri="http://schemas.openxmlformats.org/drawingml/2006/picture">
+                <pic:pic xmlns:pic="http://schemas.openxmlformats.org/drawingml/2006/picture">
+                  <pic:nvPicPr>
+                    <pic:cNvPr id="1" name=""/>
+                    <pic:cNvPicPr/>
+                  </pic:nvPicPr>
+                  <pic:blipFill>
+                    <a:blip r:embed="rId17">
+                      <a:extLst>
+                        <a:ext uri="{28A0092B-C50C-407E-A947-70E740481C1C}">
+                          <a14:useLocalDpi xmlns:a14="http://schemas.microsoft.com/office/drawing/2010/main" val="0"/>
+                        </a:ext>
+                      </a:extLst>
+                    </a:blip>
+                    <a:stretch>
+                      <a:fillRect/>
+                    </a:stretch>
+                  </pic:blipFill>
+                  <pic:spPr>
+                    <a:xfrm>
+                      <a:off x="0" y="0"/>
+                      <a:ext cx="5760720" cy="5572760"/>
+                    </a:xfrm>
+                    <a:prstGeom prst="rect">
+                      <a:avLst/>
+                    </a:prstGeom>
+                  </pic:spPr>
+                </pic:pic>
+              </a:graphicData>
+            </a:graphic>
+          </wp:anchor>
+        </w:drawing>
+      </w:r>
+    </w:p>
+    <w:p/>
+    <w:p/>
+    <w:p/>
+    <w:p/>
+    <w:p/>
+    <w:p/>
+    <w:p/>
+    <w:p/>
+    <w:p/>
+    <w:p/>
+    <w:p/>
+    <w:p/>
+    <w:p/>
+    <w:p/>
+    <w:p/>
+    <w:p/>
+    <w:p/>
+    <w:p/>
+    <w:p/>
+    <w:p/>
+    <w:p/>
+    <w:p/>
+    <w:p/>
+    <w:p/>
+    <w:p/>
+    <w:p/>
+    <w:p>
+      <w:pPr>
+        <w:pStyle w:val="Kop3"/>
+      </w:pPr>
+      <w:bookmarkStart w:id="36" w:name="_GoBack"/>
+      <w:bookmarkEnd w:id="36"/>
     </w:p>
     <w:p/>
     <w:sectPr>
-      <w:footerReference w:type="default" r:id="rId13"/>
+      <w:footerReference w:type="default" r:id="rId18"/>
       <w:pgSz w:w="11906" w:h="16838"/>
       <w:pgMar w:top="1417" w:right="1417" w:bottom="1417" w:left="1417" w:header="708" w:footer="708" w:gutter="0"/>
       <w:pgNumType w:start="0"/>
@@ -46677,7 +49569,7 @@
           <w:rPr>
             <w:noProof/>
           </w:rPr>
-          <w:t>9</w:t>
+          <w:t>28</w:t>
         </w:r>
         <w:r>
           <w:fldChar w:fldCharType="end"/>
@@ -47149,6 +50041,218 @@
     </w:lvl>
   </w:abstractNum>
   <w:abstractNum w:abstractNumId="4" w15:restartNumberingAfterBreak="0">
+    <w:nsid w:val="4D6845CE"/>
+    <w:multiLevelType w:val="hybridMultilevel"/>
+    <w:tmpl w:val="53A0A37A"/>
+    <w:lvl w:ilvl="0" w:tplc="FDBA7D04">
+      <w:start w:val="1"/>
+      <w:numFmt w:val="decimal"/>
+      <w:lvlText w:val="(%1)"/>
+      <w:lvlJc w:val="left"/>
+      <w:pPr>
+        <w:ind w:left="338"/>
+      </w:pPr>
+      <w:rPr>
+        <w:rFonts w:ascii="Times New Roman" w:eastAsia="Times New Roman" w:hAnsi="Times New Roman" w:cs="Times New Roman"/>
+        <w:b w:val="0"/>
+        <w:i w:val="0"/>
+        <w:strike w:val="0"/>
+        <w:dstrike w:val="0"/>
+        <w:color w:val="000000"/>
+        <w:sz w:val="24"/>
+        <w:szCs w:val="24"/>
+        <w:u w:val="none" w:color="000000"/>
+        <w:bdr w:val="none" w:sz="0" w:space="0" w:color="auto"/>
+        <w:shd w:val="clear" w:color="auto" w:fill="auto"/>
+        <w:vertAlign w:val="baseline"/>
+      </w:rPr>
+    </w:lvl>
+    <w:lvl w:ilvl="1" w:tplc="936291AA">
+      <w:start w:val="1"/>
+      <w:numFmt w:val="lowerLetter"/>
+      <w:lvlText w:val="%2"/>
+      <w:lvlJc w:val="left"/>
+      <w:pPr>
+        <w:ind w:left="1080"/>
+      </w:pPr>
+      <w:rPr>
+        <w:rFonts w:ascii="Times New Roman" w:eastAsia="Times New Roman" w:hAnsi="Times New Roman" w:cs="Times New Roman"/>
+        <w:b w:val="0"/>
+        <w:i w:val="0"/>
+        <w:strike w:val="0"/>
+        <w:dstrike w:val="0"/>
+        <w:color w:val="000000"/>
+        <w:sz w:val="24"/>
+        <w:szCs w:val="24"/>
+        <w:u w:val="none" w:color="000000"/>
+        <w:bdr w:val="none" w:sz="0" w:space="0" w:color="auto"/>
+        <w:shd w:val="clear" w:color="auto" w:fill="auto"/>
+        <w:vertAlign w:val="baseline"/>
+      </w:rPr>
+    </w:lvl>
+    <w:lvl w:ilvl="2" w:tplc="8DF43B06">
+      <w:start w:val="1"/>
+      <w:numFmt w:val="lowerRoman"/>
+      <w:lvlText w:val="%3"/>
+      <w:lvlJc w:val="left"/>
+      <w:pPr>
+        <w:ind w:left="1800"/>
+      </w:pPr>
+      <w:rPr>
+        <w:rFonts w:ascii="Times New Roman" w:eastAsia="Times New Roman" w:hAnsi="Times New Roman" w:cs="Times New Roman"/>
+        <w:b w:val="0"/>
+        <w:i w:val="0"/>
+        <w:strike w:val="0"/>
+        <w:dstrike w:val="0"/>
+        <w:color w:val="000000"/>
+        <w:sz w:val="24"/>
+        <w:szCs w:val="24"/>
+        <w:u w:val="none" w:color="000000"/>
+        <w:bdr w:val="none" w:sz="0" w:space="0" w:color="auto"/>
+        <w:shd w:val="clear" w:color="auto" w:fill="auto"/>
+        <w:vertAlign w:val="baseline"/>
+      </w:rPr>
+    </w:lvl>
+    <w:lvl w:ilvl="3" w:tplc="CE60EBB6">
+      <w:start w:val="1"/>
+      <w:numFmt w:val="decimal"/>
+      <w:lvlText w:val="%4"/>
+      <w:lvlJc w:val="left"/>
+      <w:pPr>
+        <w:ind w:left="2520"/>
+      </w:pPr>
+      <w:rPr>
+        <w:rFonts w:ascii="Times New Roman" w:eastAsia="Times New Roman" w:hAnsi="Times New Roman" w:cs="Times New Roman"/>
+        <w:b w:val="0"/>
+        <w:i w:val="0"/>
+        <w:strike w:val="0"/>
+        <w:dstrike w:val="0"/>
+        <w:color w:val="000000"/>
+        <w:sz w:val="24"/>
+        <w:szCs w:val="24"/>
+        <w:u w:val="none" w:color="000000"/>
+        <w:bdr w:val="none" w:sz="0" w:space="0" w:color="auto"/>
+        <w:shd w:val="clear" w:color="auto" w:fill="auto"/>
+        <w:vertAlign w:val="baseline"/>
+      </w:rPr>
+    </w:lvl>
+    <w:lvl w:ilvl="4" w:tplc="4B2671FC">
+      <w:start w:val="1"/>
+      <w:numFmt w:val="lowerLetter"/>
+      <w:lvlText w:val="%5"/>
+      <w:lvlJc w:val="left"/>
+      <w:pPr>
+        <w:ind w:left="3240"/>
+      </w:pPr>
+      <w:rPr>
+        <w:rFonts w:ascii="Times New Roman" w:eastAsia="Times New Roman" w:hAnsi="Times New Roman" w:cs="Times New Roman"/>
+        <w:b w:val="0"/>
+        <w:i w:val="0"/>
+        <w:strike w:val="0"/>
+        <w:dstrike w:val="0"/>
+        <w:color w:val="000000"/>
+        <w:sz w:val="24"/>
+        <w:szCs w:val="24"/>
+        <w:u w:val="none" w:color="000000"/>
+        <w:bdr w:val="none" w:sz="0" w:space="0" w:color="auto"/>
+        <w:shd w:val="clear" w:color="auto" w:fill="auto"/>
+        <w:vertAlign w:val="baseline"/>
+      </w:rPr>
+    </w:lvl>
+    <w:lvl w:ilvl="5" w:tplc="4708885A">
+      <w:start w:val="1"/>
+      <w:numFmt w:val="lowerRoman"/>
+      <w:lvlText w:val="%6"/>
+      <w:lvlJc w:val="left"/>
+      <w:pPr>
+        <w:ind w:left="3960"/>
+      </w:pPr>
+      <w:rPr>
+        <w:rFonts w:ascii="Times New Roman" w:eastAsia="Times New Roman" w:hAnsi="Times New Roman" w:cs="Times New Roman"/>
+        <w:b w:val="0"/>
+        <w:i w:val="0"/>
+        <w:strike w:val="0"/>
+        <w:dstrike w:val="0"/>
+        <w:color w:val="000000"/>
+        <w:sz w:val="24"/>
+        <w:szCs w:val="24"/>
+        <w:u w:val="none" w:color="000000"/>
+        <w:bdr w:val="none" w:sz="0" w:space="0" w:color="auto"/>
+        <w:shd w:val="clear" w:color="auto" w:fill="auto"/>
+        <w:vertAlign w:val="baseline"/>
+      </w:rPr>
+    </w:lvl>
+    <w:lvl w:ilvl="6" w:tplc="7404543E">
+      <w:start w:val="1"/>
+      <w:numFmt w:val="decimal"/>
+      <w:lvlText w:val="%7"/>
+      <w:lvlJc w:val="left"/>
+      <w:pPr>
+        <w:ind w:left="4680"/>
+      </w:pPr>
+      <w:rPr>
+        <w:rFonts w:ascii="Times New Roman" w:eastAsia="Times New Roman" w:hAnsi="Times New Roman" w:cs="Times New Roman"/>
+        <w:b w:val="0"/>
+        <w:i w:val="0"/>
+        <w:strike w:val="0"/>
+        <w:dstrike w:val="0"/>
+        <w:color w:val="000000"/>
+        <w:sz w:val="24"/>
+        <w:szCs w:val="24"/>
+        <w:u w:val="none" w:color="000000"/>
+        <w:bdr w:val="none" w:sz="0" w:space="0" w:color="auto"/>
+        <w:shd w:val="clear" w:color="auto" w:fill="auto"/>
+        <w:vertAlign w:val="baseline"/>
+      </w:rPr>
+    </w:lvl>
+    <w:lvl w:ilvl="7" w:tplc="3A0A00C0">
+      <w:start w:val="1"/>
+      <w:numFmt w:val="lowerLetter"/>
+      <w:lvlText w:val="%8"/>
+      <w:lvlJc w:val="left"/>
+      <w:pPr>
+        <w:ind w:left="5400"/>
+      </w:pPr>
+      <w:rPr>
+        <w:rFonts w:ascii="Times New Roman" w:eastAsia="Times New Roman" w:hAnsi="Times New Roman" w:cs="Times New Roman"/>
+        <w:b w:val="0"/>
+        <w:i w:val="0"/>
+        <w:strike w:val="0"/>
+        <w:dstrike w:val="0"/>
+        <w:color w:val="000000"/>
+        <w:sz w:val="24"/>
+        <w:szCs w:val="24"/>
+        <w:u w:val="none" w:color="000000"/>
+        <w:bdr w:val="none" w:sz="0" w:space="0" w:color="auto"/>
+        <w:shd w:val="clear" w:color="auto" w:fill="auto"/>
+        <w:vertAlign w:val="baseline"/>
+      </w:rPr>
+    </w:lvl>
+    <w:lvl w:ilvl="8" w:tplc="27FC3C24">
+      <w:start w:val="1"/>
+      <w:numFmt w:val="lowerRoman"/>
+      <w:lvlText w:val="%9"/>
+      <w:lvlJc w:val="left"/>
+      <w:pPr>
+        <w:ind w:left="6120"/>
+      </w:pPr>
+      <w:rPr>
+        <w:rFonts w:ascii="Times New Roman" w:eastAsia="Times New Roman" w:hAnsi="Times New Roman" w:cs="Times New Roman"/>
+        <w:b w:val="0"/>
+        <w:i w:val="0"/>
+        <w:strike w:val="0"/>
+        <w:dstrike w:val="0"/>
+        <w:color w:val="000000"/>
+        <w:sz w:val="24"/>
+        <w:szCs w:val="24"/>
+        <w:u w:val="none" w:color="000000"/>
+        <w:bdr w:val="none" w:sz="0" w:space="0" w:color="auto"/>
+        <w:shd w:val="clear" w:color="auto" w:fill="auto"/>
+        <w:vertAlign w:val="baseline"/>
+      </w:rPr>
+    </w:lvl>
+  </w:abstractNum>
+  <w:abstractNum w:abstractNumId="5" w15:restartNumberingAfterBreak="0">
     <w:nsid w:val="6C5D6A0C"/>
     <w:multiLevelType w:val="hybridMultilevel"/>
     <w:tmpl w:val="263AC79C"/>
@@ -47261,7 +50365,7 @@
       </w:rPr>
     </w:lvl>
   </w:abstractNum>
-  <w:abstractNum w:abstractNumId="5" w15:restartNumberingAfterBreak="0">
+  <w:abstractNum w:abstractNumId="6" w15:restartNumberingAfterBreak="0">
     <w:nsid w:val="728B7F25"/>
     <w:multiLevelType w:val="hybridMultilevel"/>
     <w:tmpl w:val="14848E54"/>
@@ -47374,7 +50478,7 @@
       </w:rPr>
     </w:lvl>
   </w:abstractNum>
-  <w:abstractNum w:abstractNumId="6" w15:restartNumberingAfterBreak="0">
+  <w:abstractNum w:abstractNumId="7" w15:restartNumberingAfterBreak="0">
     <w:nsid w:val="7A316A29"/>
     <w:multiLevelType w:val="hybridMultilevel"/>
     <w:tmpl w:val="532C5642"/>
@@ -47497,16 +50601,19 @@
     <w:abstractNumId w:val="2"/>
   </w:num>
   <w:num w:numId="4">
-    <w:abstractNumId w:val="4"/>
+    <w:abstractNumId w:val="5"/>
   </w:num>
   <w:num w:numId="5">
     <w:abstractNumId w:val="3"/>
   </w:num>
   <w:num w:numId="6">
+    <w:abstractNumId w:val="7"/>
+  </w:num>
+  <w:num w:numId="7">
     <w:abstractNumId w:val="6"/>
   </w:num>
-  <w:num w:numId="7">
-    <w:abstractNumId w:val="5"/>
+  <w:num w:numId="8">
+    <w:abstractNumId w:val="4"/>
   </w:num>
 </w:numbering>
 </file>
@@ -48482,6 +51589,25 @@
       <w:sz w:val="24"/>
     </w:rPr>
   </w:style>
+  <w:style w:type="table" w:customStyle="1" w:styleId="TableGrid">
+    <w:name w:val="TableGrid"/>
+    <w:rsid w:val="00304243"/>
+    <w:pPr>
+      <w:spacing w:after="0" w:line="240" w:lineRule="auto"/>
+    </w:pPr>
+    <w:rPr>
+      <w:rFonts w:eastAsiaTheme="minorEastAsia"/>
+      <w:lang w:val="nl-BE" w:eastAsia="nl-BE"/>
+    </w:rPr>
+    <w:tblPr>
+      <w:tblCellMar>
+        <w:top w:w="0" w:type="dxa"/>
+        <w:left w:w="0" w:type="dxa"/>
+        <w:bottom w:w="0" w:type="dxa"/>
+        <w:right w:w="0" w:type="dxa"/>
+      </w:tblCellMar>
+    </w:tblPr>
+  </w:style>
 </w:styles>
 </file>
 
@@ -48770,7 +51896,7 @@
 </file>
 
 <file path=customXml/itemProps2.xml><?xml version="1.0" encoding="utf-8"?>
-<ds:datastoreItem xmlns:ds="http://schemas.openxmlformats.org/officeDocument/2006/customXml" ds:itemID="{CD3569EB-8617-4CBB-A511-9A60E0A7DE2C}">
+<ds:datastoreItem xmlns:ds="http://schemas.openxmlformats.org/officeDocument/2006/customXml" ds:itemID="{0AEBA92D-050C-444C-AB6C-36C645230772}">
   <ds:schemaRefs>
     <ds:schemaRef ds:uri="http://schemas.openxmlformats.org/officeDocument/2006/bibliography"/>
   </ds:schemaRefs>

</xml_diff>